<commit_message>
Utvidet og begynt å skrive diverse nye avsnitt i prosjektrapporten
</commit_message>
<xml_diff>
--- a/PJ2100_Prosjekt/Iterasjon 2/Prosjektrapport_første_iterasjon.docx
+++ b/PJ2100_Prosjekt/Iterasjon 2/Prosjektrapport_første_iterasjon.docx
@@ -1585,12 +1585,39 @@
     <w:p>
       <w:pPr>
         <w:rPr>
-          <w:sz w:val="28"/>
-          <w:szCs w:val="28"/>
-        </w:rPr>
-      </w:pPr>
-      <w:bookmarkStart w:id="0" w:name="_GoBack"/>
-      <w:bookmarkEnd w:id="0"/>
+          <w:sz w:val="24"/>
+          <w:szCs w:val="24"/>
+        </w:rPr>
+      </w:pPr>
+      <w:r>
+        <w:rPr>
+          <w:sz w:val="24"/>
+          <w:szCs w:val="24"/>
+        </w:rPr>
+        <w:t>Den grunnleggende visjonen forblir den samme i andre iterasjon, men vi ønsker i løpet av andre iterasjon å legge til funksjoner som</w:t>
+      </w:r>
+      <w:r>
+        <w:rPr>
+          <w:sz w:val="24"/>
+          <w:szCs w:val="24"/>
+        </w:rPr>
+        <w:t xml:space="preserve"> mulighet for avbestilling slik at vedkommende som bestiller et rom kan si det ifra seg om han/hun ikke lenger har behov for rommet. Vi vil også så fremt det lar seg gjøre legge inn funksjon for valg av dato, samt funksjonanlitet for raskt å se ledige rom for andre dager nær den datoen du har satt (e.g forrige, neste).</w:t>
+      </w:r>
+    </w:p>
+    <w:p>
+      <w:pPr>
+        <w:rPr>
+          <w:sz w:val="24"/>
+          <w:szCs w:val="24"/>
+        </w:rPr>
+      </w:pPr>
+      <w:r>
+        <w:rPr>
+          <w:sz w:val="24"/>
+          <w:szCs w:val="24"/>
+        </w:rPr>
+        <w:t xml:space="preserve"> </w:t>
+      </w:r>
     </w:p>
     <w:p>
       <w:pPr>
@@ -1706,8 +1733,8 @@
                 <w:szCs w:val="24"/>
               </w:rPr>
             </w:pPr>
-            <w:bookmarkStart w:id="1" w:name="h.qjphreb36m2s" w:colFirst="0" w:colLast="0"/>
-            <w:bookmarkEnd w:id="1"/>
+            <w:bookmarkStart w:id="0" w:name="h.qjphreb36m2s" w:colFirst="0" w:colLast="0"/>
+            <w:bookmarkEnd w:id="0"/>
             <w:r>
               <w:rPr>
                 <w:rFonts w:asciiTheme="minorHAnsi" w:hAnsiTheme="minorHAnsi" w:cstheme="minorHAnsi"/>
@@ -2067,7 +2094,17 @@
                 <w:sz w:val="24"/>
                 <w:szCs w:val="24"/>
               </w:rPr>
-              <w:t>Studenten logger inn med sitt brukernavn og passord for å verifisere at vedkommende faktisk er student ved Westerdals.</w:t>
+              <w:t xml:space="preserve">Studenten logger inn med sitt brukernavn </w:t>
+            </w:r>
+            <w:r>
+              <w:rPr>
+                <w:rFonts w:asciiTheme="minorHAnsi" w:hAnsiTheme="minorHAnsi" w:cstheme="minorHAnsi"/>
+                <w:noProof/>
+                <w:sz w:val="24"/>
+                <w:szCs w:val="24"/>
+              </w:rPr>
+              <w:lastRenderedPageBreak/>
+              <w:t>og passord for å verifisere at vedkommende faktisk er student ved Westerdals.</w:t>
             </w:r>
           </w:p>
         </w:tc>
@@ -2093,6 +2130,7 @@
                 <w:sz w:val="24"/>
                 <w:szCs w:val="24"/>
               </w:rPr>
+              <w:lastRenderedPageBreak/>
               <w:t>Forbetingelse:</w:t>
             </w:r>
           </w:p>
@@ -2167,17 +2205,7 @@
                 <w:sz w:val="24"/>
                 <w:szCs w:val="24"/>
               </w:rPr>
-              <w:t xml:space="preserve">Oppgi brukernavn og passord for å få </w:t>
-            </w:r>
-            <w:r>
-              <w:rPr>
-                <w:rFonts w:asciiTheme="minorHAnsi" w:hAnsiTheme="minorHAnsi" w:cstheme="minorHAnsi"/>
-                <w:noProof/>
-                <w:sz w:val="24"/>
-                <w:szCs w:val="24"/>
-              </w:rPr>
-              <w:lastRenderedPageBreak/>
-              <w:t>tilgang till bookingsystemet.</w:t>
+              <w:t>Oppgi brukernavn og passord for å få tilgang till bookingsystemet.</w:t>
             </w:r>
           </w:p>
         </w:tc>
@@ -2203,7 +2231,6 @@
                 <w:sz w:val="24"/>
                 <w:szCs w:val="24"/>
               </w:rPr>
-              <w:lastRenderedPageBreak/>
               <w:t>Alternativ utføring:</w:t>
             </w:r>
           </w:p>
@@ -2878,7 +2905,16 @@
                 <w:sz w:val="24"/>
                 <w:szCs w:val="24"/>
               </w:rPr>
-              <w:t>Forbetegnelse:</w:t>
+              <w:t>Forbeting</w:t>
+            </w:r>
+            <w:r>
+              <w:rPr>
+                <w:rFonts w:asciiTheme="minorHAnsi" w:hAnsiTheme="minorHAnsi" w:cstheme="minorHAnsi"/>
+                <w:noProof/>
+                <w:sz w:val="24"/>
+                <w:szCs w:val="24"/>
+              </w:rPr>
+              <w:t>else:</w:t>
             </w:r>
           </w:p>
         </w:tc>
@@ -3062,6 +3098,7 @@
       <w:pPr>
         <w:rPr>
           <w:rFonts w:asciiTheme="minorHAnsi" w:hAnsiTheme="minorHAnsi" w:cstheme="minorHAnsi"/>
+          <w:b/>
           <w:noProof/>
           <w:sz w:val="24"/>
           <w:szCs w:val="24"/>
@@ -3088,8 +3125,8 @@
         <w:lastRenderedPageBreak/>
         <w:drawing>
           <wp:inline distT="0" distB="0" distL="0" distR="0" wp14:anchorId="55AA6EDF" wp14:editId="066C4BDD">
-            <wp:extent cx="5753100" cy="4133850"/>
-            <wp:effectExtent l="0" t="0" r="0" b="0"/>
+            <wp:extent cx="5754252" cy="5104737"/>
+            <wp:effectExtent l="0" t="0" r="0" b="1270"/>
             <wp:docPr id="1" name="Picture 1"/>
             <wp:cNvGraphicFramePr>
               <a:graphicFrameLocks xmlns:a="http://schemas.openxmlformats.org/drawingml/2006/main" noChangeAspect="1"/>
@@ -3119,7 +3156,7 @@
                   <pic:spPr bwMode="auto">
                     <a:xfrm>
                       <a:off x="0" y="0"/>
-                      <a:ext cx="5761488" cy="4139877"/>
+                      <a:ext cx="5761488" cy="5111156"/>
                     </a:xfrm>
                     <a:prstGeom prst="rect">
                       <a:avLst/>
@@ -3156,7 +3193,9 @@
           <w:szCs w:val="24"/>
         </w:rPr>
       </w:pPr>
-      <w:r>
+    </w:p>
+    <w:p>
+      <w:pPr>
         <w:rPr>
           <w:rFonts w:asciiTheme="minorHAnsi" w:hAnsiTheme="minorHAnsi" w:cstheme="minorHAnsi"/>
           <w:b/>
@@ -3164,6 +3203,539 @@
           <w:sz w:val="24"/>
           <w:szCs w:val="24"/>
         </w:rPr>
+      </w:pPr>
+    </w:p>
+    <w:p>
+      <w:pPr>
+        <w:rPr>
+          <w:rFonts w:asciiTheme="minorHAnsi" w:hAnsiTheme="minorHAnsi" w:cstheme="minorHAnsi"/>
+          <w:b/>
+          <w:noProof/>
+          <w:sz w:val="24"/>
+          <w:szCs w:val="24"/>
+        </w:rPr>
+      </w:pPr>
+      <w:r>
+        <w:rPr>
+          <w:rFonts w:asciiTheme="minorHAnsi" w:hAnsiTheme="minorHAnsi" w:cstheme="minorHAnsi"/>
+          <w:b/>
+          <w:noProof/>
+          <w:sz w:val="24"/>
+          <w:szCs w:val="24"/>
+        </w:rPr>
+        <w:t>Andre iterasjon</w:t>
+      </w:r>
+    </w:p>
+    <w:p>
+      <w:pPr>
+        <w:rPr>
+          <w:rFonts w:asciiTheme="minorHAnsi" w:hAnsiTheme="minorHAnsi" w:cstheme="minorHAnsi"/>
+          <w:b/>
+          <w:noProof/>
+          <w:sz w:val="24"/>
+          <w:szCs w:val="24"/>
+        </w:rPr>
+      </w:pPr>
+    </w:p>
+    <w:tbl>
+      <w:tblPr>
+        <w:tblStyle w:val="TableGrid"/>
+        <w:tblW w:w="0" w:type="auto"/>
+        <w:tblLook w:val="04A0" w:firstRow="1" w:lastRow="0" w:firstColumn="1" w:lastColumn="0" w:noHBand="0" w:noVBand="1"/>
+      </w:tblPr>
+      <w:tblGrid>
+        <w:gridCol w:w="4606"/>
+        <w:gridCol w:w="4606"/>
+      </w:tblGrid>
+      <w:tr>
+        <w:tc>
+          <w:tcPr>
+            <w:tcW w:w="4606" w:type="dxa"/>
+            <w:shd w:val="clear" w:color="auto" w:fill="A6A6A6" w:themeFill="background1" w:themeFillShade="A6"/>
+          </w:tcPr>
+          <w:p>
+            <w:pPr>
+              <w:rPr>
+                <w:rFonts w:asciiTheme="minorHAnsi" w:hAnsiTheme="minorHAnsi" w:cstheme="minorHAnsi"/>
+                <w:b/>
+                <w:noProof/>
+                <w:sz w:val="24"/>
+                <w:szCs w:val="24"/>
+              </w:rPr>
+            </w:pPr>
+            <w:r>
+              <w:rPr>
+                <w:rFonts w:asciiTheme="minorHAnsi" w:hAnsiTheme="minorHAnsi" w:cstheme="minorHAnsi"/>
+                <w:b/>
+                <w:noProof/>
+                <w:sz w:val="24"/>
+                <w:szCs w:val="24"/>
+              </w:rPr>
+              <w:t>Use case:</w:t>
+            </w:r>
+          </w:p>
+        </w:tc>
+        <w:tc>
+          <w:tcPr>
+            <w:tcW w:w="4606" w:type="dxa"/>
+            <w:shd w:val="clear" w:color="auto" w:fill="A6A6A6" w:themeFill="background1" w:themeFillShade="A6"/>
+          </w:tcPr>
+          <w:p>
+            <w:pPr>
+              <w:rPr>
+                <w:rFonts w:asciiTheme="minorHAnsi" w:hAnsiTheme="minorHAnsi" w:cstheme="minorHAnsi"/>
+                <w:b/>
+                <w:noProof/>
+                <w:sz w:val="24"/>
+                <w:szCs w:val="24"/>
+              </w:rPr>
+            </w:pPr>
+            <w:r>
+              <w:rPr>
+                <w:rFonts w:asciiTheme="minorHAnsi" w:hAnsiTheme="minorHAnsi" w:cstheme="minorHAnsi"/>
+                <w:b/>
+                <w:noProof/>
+                <w:sz w:val="24"/>
+                <w:szCs w:val="24"/>
+              </w:rPr>
+              <w:t>Valg av dato:</w:t>
+            </w:r>
+          </w:p>
+        </w:tc>
+      </w:tr>
+      <w:tr>
+        <w:tc>
+          <w:tcPr>
+            <w:tcW w:w="4606" w:type="dxa"/>
+          </w:tcPr>
+          <w:p>
+            <w:pPr>
+              <w:rPr>
+                <w:rFonts w:asciiTheme="minorHAnsi" w:hAnsiTheme="minorHAnsi" w:cstheme="minorHAnsi"/>
+                <w:noProof/>
+                <w:sz w:val="24"/>
+                <w:szCs w:val="24"/>
+              </w:rPr>
+            </w:pPr>
+            <w:r>
+              <w:rPr>
+                <w:rFonts w:asciiTheme="minorHAnsi" w:hAnsiTheme="minorHAnsi" w:cstheme="minorHAnsi"/>
+                <w:noProof/>
+                <w:sz w:val="24"/>
+                <w:szCs w:val="24"/>
+              </w:rPr>
+              <w:t>Aktør:</w:t>
+            </w:r>
+          </w:p>
+        </w:tc>
+        <w:tc>
+          <w:tcPr>
+            <w:tcW w:w="4606" w:type="dxa"/>
+          </w:tcPr>
+          <w:p>
+            <w:pPr>
+              <w:rPr>
+                <w:rFonts w:asciiTheme="minorHAnsi" w:hAnsiTheme="minorHAnsi" w:cstheme="minorHAnsi"/>
+                <w:noProof/>
+                <w:sz w:val="24"/>
+                <w:szCs w:val="24"/>
+              </w:rPr>
+            </w:pPr>
+            <w:r>
+              <w:rPr>
+                <w:rFonts w:asciiTheme="minorHAnsi" w:hAnsiTheme="minorHAnsi" w:cstheme="minorHAnsi"/>
+                <w:noProof/>
+                <w:sz w:val="24"/>
+                <w:szCs w:val="24"/>
+              </w:rPr>
+              <w:t>Student</w:t>
+            </w:r>
+          </w:p>
+        </w:tc>
+      </w:tr>
+      <w:tr>
+        <w:tc>
+          <w:tcPr>
+            <w:tcW w:w="4606" w:type="dxa"/>
+          </w:tcPr>
+          <w:p>
+            <w:pPr>
+              <w:rPr>
+                <w:rFonts w:asciiTheme="minorHAnsi" w:hAnsiTheme="minorHAnsi" w:cstheme="minorHAnsi"/>
+                <w:b/>
+                <w:noProof/>
+                <w:sz w:val="24"/>
+                <w:szCs w:val="24"/>
+              </w:rPr>
+            </w:pPr>
+            <w:r>
+              <w:rPr>
+                <w:rFonts w:asciiTheme="minorHAnsi" w:hAnsiTheme="minorHAnsi" w:cstheme="minorHAnsi"/>
+                <w:noProof/>
+                <w:sz w:val="24"/>
+                <w:szCs w:val="24"/>
+              </w:rPr>
+              <w:t>Beskrivelse</w:t>
+            </w:r>
+            <w:r>
+              <w:rPr>
+                <w:rFonts w:asciiTheme="minorHAnsi" w:hAnsiTheme="minorHAnsi" w:cstheme="minorHAnsi"/>
+                <w:b/>
+                <w:noProof/>
+                <w:sz w:val="24"/>
+                <w:szCs w:val="24"/>
+              </w:rPr>
+              <w:t>:</w:t>
+            </w:r>
+          </w:p>
+        </w:tc>
+        <w:tc>
+          <w:tcPr>
+            <w:tcW w:w="4606" w:type="dxa"/>
+          </w:tcPr>
+          <w:p>
+            <w:pPr>
+              <w:rPr>
+                <w:rFonts w:asciiTheme="minorHAnsi" w:hAnsiTheme="minorHAnsi" w:cstheme="minorHAnsi"/>
+                <w:noProof/>
+                <w:sz w:val="24"/>
+                <w:szCs w:val="24"/>
+              </w:rPr>
+            </w:pPr>
+            <w:r>
+              <w:rPr>
+                <w:rFonts w:asciiTheme="minorHAnsi" w:hAnsiTheme="minorHAnsi" w:cstheme="minorHAnsi"/>
+                <w:noProof/>
+                <w:sz w:val="24"/>
+                <w:szCs w:val="24"/>
+              </w:rPr>
+              <w:t>Det er laget felt for valg av dato, samt knaper for neste og forrige dag.</w:t>
+            </w:r>
+          </w:p>
+        </w:tc>
+      </w:tr>
+      <w:tr>
+        <w:tc>
+          <w:tcPr>
+            <w:tcW w:w="4606" w:type="dxa"/>
+          </w:tcPr>
+          <w:p>
+            <w:pPr>
+              <w:rPr>
+                <w:rFonts w:asciiTheme="minorHAnsi" w:hAnsiTheme="minorHAnsi" w:cstheme="minorHAnsi"/>
+                <w:noProof/>
+                <w:sz w:val="24"/>
+                <w:szCs w:val="24"/>
+              </w:rPr>
+            </w:pPr>
+            <w:r>
+              <w:rPr>
+                <w:rFonts w:asciiTheme="minorHAnsi" w:hAnsiTheme="minorHAnsi" w:cstheme="minorHAnsi"/>
+                <w:noProof/>
+                <w:sz w:val="24"/>
+                <w:szCs w:val="24"/>
+              </w:rPr>
+              <w:t>Forbetingelse:</w:t>
+            </w:r>
+          </w:p>
+        </w:tc>
+        <w:tc>
+          <w:tcPr>
+            <w:tcW w:w="4606" w:type="dxa"/>
+          </w:tcPr>
+          <w:p>
+            <w:pPr>
+              <w:rPr>
+                <w:rFonts w:asciiTheme="minorHAnsi" w:hAnsiTheme="minorHAnsi" w:cstheme="minorHAnsi"/>
+                <w:noProof/>
+                <w:sz w:val="24"/>
+                <w:szCs w:val="24"/>
+              </w:rPr>
+            </w:pPr>
+            <w:r>
+              <w:rPr>
+                <w:rFonts w:asciiTheme="minorHAnsi" w:hAnsiTheme="minorHAnsi" w:cstheme="minorHAnsi"/>
+                <w:noProof/>
+                <w:sz w:val="24"/>
+                <w:szCs w:val="24"/>
+              </w:rPr>
+              <w:t>Brukeren må være innlogget</w:t>
+            </w:r>
+          </w:p>
+        </w:tc>
+      </w:tr>
+      <w:tr>
+        <w:tc>
+          <w:tcPr>
+            <w:tcW w:w="4606" w:type="dxa"/>
+          </w:tcPr>
+          <w:p>
+            <w:pPr>
+              <w:rPr>
+                <w:rFonts w:asciiTheme="minorHAnsi" w:hAnsiTheme="minorHAnsi" w:cstheme="minorHAnsi"/>
+                <w:noProof/>
+                <w:sz w:val="24"/>
+                <w:szCs w:val="24"/>
+              </w:rPr>
+            </w:pPr>
+            <w:r>
+              <w:rPr>
+                <w:rFonts w:asciiTheme="minorHAnsi" w:hAnsiTheme="minorHAnsi" w:cstheme="minorHAnsi"/>
+                <w:noProof/>
+                <w:sz w:val="24"/>
+                <w:szCs w:val="24"/>
+              </w:rPr>
+              <w:t>Normal utføring:</w:t>
+            </w:r>
+          </w:p>
+        </w:tc>
+        <w:tc>
+          <w:tcPr>
+            <w:tcW w:w="4606" w:type="dxa"/>
+          </w:tcPr>
+          <w:p>
+            <w:pPr>
+              <w:rPr>
+                <w:rFonts w:asciiTheme="minorHAnsi" w:hAnsiTheme="minorHAnsi" w:cstheme="minorHAnsi"/>
+                <w:noProof/>
+                <w:sz w:val="24"/>
+                <w:szCs w:val="24"/>
+              </w:rPr>
+            </w:pPr>
+            <w:r>
+              <w:rPr>
+                <w:rFonts w:asciiTheme="minorHAnsi" w:hAnsiTheme="minorHAnsi" w:cstheme="minorHAnsi"/>
+                <w:noProof/>
+                <w:sz w:val="24"/>
+                <w:szCs w:val="24"/>
+              </w:rPr>
+              <w:t>Bruker legger inn ønsket dato i datofelt og benytter seg eventuelt av neste- og forrige-knappene.</w:t>
+            </w:r>
+          </w:p>
+        </w:tc>
+      </w:tr>
+      <w:tr>
+        <w:tc>
+          <w:tcPr>
+            <w:tcW w:w="4606" w:type="dxa"/>
+          </w:tcPr>
+          <w:p>
+            <w:pPr>
+              <w:rPr>
+                <w:rFonts w:asciiTheme="minorHAnsi" w:hAnsiTheme="minorHAnsi" w:cstheme="minorHAnsi"/>
+                <w:noProof/>
+                <w:sz w:val="24"/>
+                <w:szCs w:val="24"/>
+              </w:rPr>
+            </w:pPr>
+            <w:r>
+              <w:rPr>
+                <w:rFonts w:asciiTheme="minorHAnsi" w:hAnsiTheme="minorHAnsi" w:cstheme="minorHAnsi"/>
+                <w:noProof/>
+                <w:sz w:val="24"/>
+                <w:szCs w:val="24"/>
+              </w:rPr>
+              <w:t>Alternativ utføring:</w:t>
+            </w:r>
+          </w:p>
+        </w:tc>
+        <w:tc>
+          <w:tcPr>
+            <w:tcW w:w="4606" w:type="dxa"/>
+          </w:tcPr>
+          <w:p>
+            <w:pPr>
+              <w:rPr>
+                <w:rFonts w:asciiTheme="minorHAnsi" w:hAnsiTheme="minorHAnsi" w:cstheme="minorHAnsi"/>
+                <w:noProof/>
+                <w:sz w:val="24"/>
+                <w:szCs w:val="24"/>
+              </w:rPr>
+            </w:pPr>
+            <w:r>
+              <w:rPr>
+                <w:rFonts w:asciiTheme="minorHAnsi" w:hAnsiTheme="minorHAnsi" w:cstheme="minorHAnsi"/>
+                <w:noProof/>
+                <w:sz w:val="24"/>
+                <w:szCs w:val="24"/>
+              </w:rPr>
+              <w:t>Ingen</w:t>
+            </w:r>
+          </w:p>
+        </w:tc>
+      </w:tr>
+      <w:tr>
+        <w:tc>
+          <w:tcPr>
+            <w:tcW w:w="4606" w:type="dxa"/>
+          </w:tcPr>
+          <w:p>
+            <w:pPr>
+              <w:rPr>
+                <w:rFonts w:asciiTheme="minorHAnsi" w:hAnsiTheme="minorHAnsi" w:cstheme="minorHAnsi"/>
+                <w:noProof/>
+                <w:sz w:val="24"/>
+                <w:szCs w:val="24"/>
+              </w:rPr>
+            </w:pPr>
+            <w:r>
+              <w:rPr>
+                <w:rFonts w:asciiTheme="minorHAnsi" w:hAnsiTheme="minorHAnsi" w:cstheme="minorHAnsi"/>
+                <w:noProof/>
+                <w:sz w:val="24"/>
+                <w:szCs w:val="24"/>
+              </w:rPr>
+              <w:t>Etterbetingelse:</w:t>
+            </w:r>
+          </w:p>
+        </w:tc>
+        <w:tc>
+          <w:tcPr>
+            <w:tcW w:w="4606" w:type="dxa"/>
+          </w:tcPr>
+          <w:p>
+            <w:pPr>
+              <w:rPr>
+                <w:rFonts w:asciiTheme="minorHAnsi" w:hAnsiTheme="minorHAnsi" w:cstheme="minorHAnsi"/>
+                <w:noProof/>
+                <w:sz w:val="24"/>
+                <w:szCs w:val="24"/>
+              </w:rPr>
+            </w:pPr>
+            <w:r>
+              <w:rPr>
+                <w:rFonts w:asciiTheme="minorHAnsi" w:hAnsiTheme="minorHAnsi" w:cstheme="minorHAnsi"/>
+                <w:noProof/>
+                <w:sz w:val="24"/>
+                <w:szCs w:val="24"/>
+              </w:rPr>
+              <w:t>Bruker får oversikt over ledige rom på øsnket dato.</w:t>
+            </w:r>
+          </w:p>
+        </w:tc>
+      </w:tr>
+    </w:tbl>
+    <w:p>
+      <w:pPr>
+        <w:rPr>
+          <w:rFonts w:asciiTheme="minorHAnsi" w:hAnsiTheme="minorHAnsi" w:cstheme="minorHAnsi"/>
+          <w:b/>
+          <w:noProof/>
+          <w:sz w:val="24"/>
+          <w:szCs w:val="24"/>
+        </w:rPr>
+      </w:pPr>
+    </w:p>
+    <w:p>
+      <w:pPr>
+        <w:rPr>
+          <w:rFonts w:asciiTheme="minorHAnsi" w:hAnsiTheme="minorHAnsi" w:cstheme="minorHAnsi"/>
+          <w:b/>
+          <w:noProof/>
+          <w:sz w:val="24"/>
+          <w:szCs w:val="24"/>
+        </w:rPr>
+      </w:pPr>
+      <w:r>
+        <w:rPr>
+          <w:rFonts w:asciiTheme="minorHAnsi" w:hAnsiTheme="minorHAnsi" w:cstheme="minorHAnsi"/>
+          <w:b/>
+          <w:noProof/>
+          <w:sz w:val="24"/>
+          <w:szCs w:val="24"/>
+          <w:lang w:eastAsia="ja-JP"/>
+        </w:rPr>
+        <w:lastRenderedPageBreak/>
+        <w:drawing>
+          <wp:inline distT="0" distB="0" distL="0" distR="0">
+            <wp:extent cx="5267325" cy="6219825"/>
+            <wp:effectExtent l="0" t="0" r="9525" b="9525"/>
+            <wp:docPr id="2" name="Picture 2" descr="C:\Users\Anders\Desktop\usecaseDiagram2.png"/>
+            <wp:cNvGraphicFramePr>
+              <a:graphicFrameLocks xmlns:a="http://schemas.openxmlformats.org/drawingml/2006/main" noChangeAspect="1"/>
+            </wp:cNvGraphicFramePr>
+            <a:graphic xmlns:a="http://schemas.openxmlformats.org/drawingml/2006/main">
+              <a:graphicData uri="http://schemas.openxmlformats.org/drawingml/2006/picture">
+                <pic:pic xmlns:pic="http://schemas.openxmlformats.org/drawingml/2006/picture">
+                  <pic:nvPicPr>
+                    <pic:cNvPr id="0" name="Picture 4" descr="C:\Users\Anders\Desktop\usecaseDiagram2.png"/>
+                    <pic:cNvPicPr>
+                      <a:picLocks noChangeAspect="1" noChangeArrowheads="1"/>
+                    </pic:cNvPicPr>
+                  </pic:nvPicPr>
+                  <pic:blipFill>
+                    <a:blip r:embed="rId10">
+                      <a:extLst>
+                        <a:ext uri="{28A0092B-C50C-407E-A947-70E740481C1C}">
+                          <a14:useLocalDpi xmlns:a14="http://schemas.microsoft.com/office/drawing/2010/main" val="0"/>
+                        </a:ext>
+                      </a:extLst>
+                    </a:blip>
+                    <a:srcRect/>
+                    <a:stretch>
+                      <a:fillRect/>
+                    </a:stretch>
+                  </pic:blipFill>
+                  <pic:spPr bwMode="auto">
+                    <a:xfrm>
+                      <a:off x="0" y="0"/>
+                      <a:ext cx="5267325" cy="6219825"/>
+                    </a:xfrm>
+                    <a:prstGeom prst="rect">
+                      <a:avLst/>
+                    </a:prstGeom>
+                    <a:noFill/>
+                    <a:ln>
+                      <a:noFill/>
+                    </a:ln>
+                  </pic:spPr>
+                </pic:pic>
+              </a:graphicData>
+            </a:graphic>
+          </wp:inline>
+        </w:drawing>
+      </w:r>
+    </w:p>
+    <w:p>
+      <w:pPr>
+        <w:rPr>
+          <w:rFonts w:asciiTheme="minorHAnsi" w:hAnsiTheme="minorHAnsi" w:cstheme="minorHAnsi"/>
+          <w:b/>
+          <w:noProof/>
+          <w:sz w:val="24"/>
+          <w:szCs w:val="24"/>
+        </w:rPr>
+      </w:pPr>
+    </w:p>
+    <w:p>
+      <w:pPr>
+        <w:rPr>
+          <w:rFonts w:asciiTheme="minorHAnsi" w:hAnsiTheme="minorHAnsi" w:cstheme="minorHAnsi"/>
+          <w:b/>
+          <w:noProof/>
+          <w:sz w:val="24"/>
+          <w:szCs w:val="24"/>
+        </w:rPr>
+      </w:pPr>
+    </w:p>
+    <w:p>
+      <w:pPr>
+        <w:rPr>
+          <w:rFonts w:asciiTheme="minorHAnsi" w:hAnsiTheme="minorHAnsi" w:cstheme="minorHAnsi"/>
+          <w:b/>
+          <w:noProof/>
+          <w:sz w:val="24"/>
+          <w:szCs w:val="24"/>
+        </w:rPr>
+      </w:pPr>
+      <w:r>
+        <w:rPr>
+          <w:rFonts w:asciiTheme="minorHAnsi" w:hAnsiTheme="minorHAnsi" w:cstheme="minorHAnsi"/>
+          <w:b/>
+          <w:noProof/>
+          <w:sz w:val="24"/>
+          <w:szCs w:val="24"/>
+        </w:rPr>
         <w:t>Logisk design</w:t>
       </w:r>
     </w:p>
@@ -3202,20 +3774,17 @@
           <w:sz w:val="24"/>
           <w:szCs w:val="24"/>
         </w:rPr>
-        <w:t xml:space="preserve"> Her vises en skisse over «westerdals.no» med innloggingstjenesten synlig plassert på venstre side.</w:t>
-      </w:r>
-    </w:p>
-    <w:p>
-      <w:pPr>
+        <w:t xml:space="preserve"> Her vises en</w:t>
+      </w:r>
+      <w:r>
         <w:rPr>
           <w:rFonts w:asciiTheme="minorHAnsi" w:hAnsiTheme="minorHAnsi" w:cstheme="minorHAnsi"/>
           <w:noProof/>
           <w:sz w:val="24"/>
           <w:szCs w:val="24"/>
         </w:rPr>
-      </w:pPr>
-    </w:p>
-    <w:p>
+        <w:t xml:space="preserve"> skisse over «westerdals.no» med innloggingstjenesten </w:t>
+      </w:r>
       <w:r>
         <w:rPr>
           <w:rFonts w:asciiTheme="minorHAnsi" w:hAnsiTheme="minorHAnsi" w:cstheme="minorHAnsi"/>
@@ -3223,6 +3792,28 @@
           <w:sz w:val="24"/>
           <w:szCs w:val="24"/>
         </w:rPr>
+        <w:t>synlig plassert på venstre side, etterfulgt av forsiden vi gikk for.</w:t>
+      </w:r>
+    </w:p>
+    <w:p>
+      <w:pPr>
+        <w:rPr>
+          <w:rFonts w:asciiTheme="minorHAnsi" w:hAnsiTheme="minorHAnsi" w:cstheme="minorHAnsi"/>
+          <w:noProof/>
+          <w:sz w:val="24"/>
+          <w:szCs w:val="24"/>
+        </w:rPr>
+      </w:pPr>
+    </w:p>
+    <w:p>
+      <w:r>
+        <w:rPr>
+          <w:rFonts w:asciiTheme="minorHAnsi" w:hAnsiTheme="minorHAnsi" w:cstheme="minorHAnsi"/>
+          <w:noProof/>
+          <w:sz w:val="24"/>
+          <w:szCs w:val="24"/>
+        </w:rPr>
+        <w:lastRenderedPageBreak/>
         <w:pict>
           <v:shapetype id="_x0000_t75" coordsize="21600,21600" o:spt="75" o:preferrelative="t" path="m@4@5l@4@11@9@11@9@5xe" filled="f" stroked="f">
             <v:stroke joinstyle="miter"/>
@@ -3243,13 +3834,196 @@
             <v:path o:extrusionok="f" gradientshapeok="t" o:connecttype="rect"/>
             <o:lock v:ext="edit" aspectratio="t"/>
           </v:shapetype>
-          <v:shape id="_x0000_i1025" type="#_x0000_t75" style="width:453pt;height:254.25pt">
-            <v:imagedata r:id="rId10" o:title="11028453_10155183219980012_579994317_o"/>
+          <v:shape id="_x0000_i1025" type="#_x0000_t75" style="width:452.65pt;height:254.2pt">
+            <v:imagedata r:id="rId11" o:title="11028453_10155183219980012_579994317_o"/>
           </v:shape>
         </w:pict>
       </w:r>
     </w:p>
     <w:p/>
+    <w:p/>
+    <w:p>
+      <w:r>
+        <w:rPr>
+          <w:noProof/>
+          <w:lang w:eastAsia="ja-JP"/>
+        </w:rPr>
+        <w:drawing>
+          <wp:inline distT="0" distB="0" distL="0" distR="0">
+            <wp:extent cx="5760720" cy="3108091"/>
+            <wp:effectExtent l="0" t="0" r="0" b="0"/>
+            <wp:docPr id="3" name="Picture 3" descr="C:\Users\Anders\Desktop\forside.png"/>
+            <wp:cNvGraphicFramePr>
+              <a:graphicFrameLocks xmlns:a="http://schemas.openxmlformats.org/drawingml/2006/main" noChangeAspect="1"/>
+            </wp:cNvGraphicFramePr>
+            <a:graphic xmlns:a="http://schemas.openxmlformats.org/drawingml/2006/main">
+              <a:graphicData uri="http://schemas.openxmlformats.org/drawingml/2006/picture">
+                <pic:pic xmlns:pic="http://schemas.openxmlformats.org/drawingml/2006/picture">
+                  <pic:nvPicPr>
+                    <pic:cNvPr id="0" name="Picture 5" descr="C:\Users\Anders\Desktop\forside.png"/>
+                    <pic:cNvPicPr>
+                      <a:picLocks noChangeAspect="1" noChangeArrowheads="1"/>
+                    </pic:cNvPicPr>
+                  </pic:nvPicPr>
+                  <pic:blipFill>
+                    <a:blip r:embed="rId12" cstate="print">
+                      <a:extLst>
+                        <a:ext uri="{28A0092B-C50C-407E-A947-70E740481C1C}">
+                          <a14:useLocalDpi xmlns:a14="http://schemas.microsoft.com/office/drawing/2010/main" val="0"/>
+                        </a:ext>
+                      </a:extLst>
+                    </a:blip>
+                    <a:srcRect/>
+                    <a:stretch>
+                      <a:fillRect/>
+                    </a:stretch>
+                  </pic:blipFill>
+                  <pic:spPr bwMode="auto">
+                    <a:xfrm>
+                      <a:off x="0" y="0"/>
+                      <a:ext cx="5760720" cy="3108091"/>
+                    </a:xfrm>
+                    <a:prstGeom prst="rect">
+                      <a:avLst/>
+                    </a:prstGeom>
+                    <a:noFill/>
+                    <a:ln>
+                      <a:noFill/>
+                    </a:ln>
+                  </pic:spPr>
+                </pic:pic>
+              </a:graphicData>
+            </a:graphic>
+          </wp:inline>
+        </w:drawing>
+      </w:r>
+    </w:p>
+    <w:p/>
+    <w:p>
+      <w:pPr>
+        <w:rPr>
+          <w:sz w:val="24"/>
+          <w:szCs w:val="24"/>
+        </w:rPr>
+      </w:pPr>
+    </w:p>
+    <w:p>
+      <w:pPr>
+        <w:rPr>
+          <w:sz w:val="24"/>
+          <w:szCs w:val="24"/>
+        </w:rPr>
+      </w:pPr>
+    </w:p>
+    <w:p>
+      <w:pPr>
+        <w:rPr>
+          <w:sz w:val="24"/>
+          <w:szCs w:val="24"/>
+        </w:rPr>
+      </w:pPr>
+      <w:r>
+        <w:rPr>
+          <w:sz w:val="24"/>
+          <w:szCs w:val="24"/>
+        </w:rPr>
+        <w:t xml:space="preserve">Vi har som sagt tenkt at </w:t>
+      </w:r>
+      <w:r>
+        <w:rPr>
+          <w:sz w:val="24"/>
+          <w:szCs w:val="24"/>
+        </w:rPr>
+        <w:t xml:space="preserve">bookingtjenseten skal fungere på de fleste platformer, fortrinnsvis mobil, nettbrett og desktop. Dette </w:t>
+      </w:r>
+      <w:r>
+        <w:rPr>
+          <w:sz w:val="24"/>
+          <w:szCs w:val="24"/>
+        </w:rPr>
+        <w:t xml:space="preserve">for å imøtekomme den yngre befolkningen som også er målgruppen for denne applikasjonen. </w:t>
+      </w:r>
+      <w:r>
+        <w:rPr>
+          <w:sz w:val="24"/>
+          <w:szCs w:val="24"/>
+        </w:rPr>
+        <w:t>Nedenfor er et skjermbilde av mobilversjonen.</w:t>
+      </w:r>
+    </w:p>
+    <w:p>
+      <w:pPr>
+        <w:rPr>
+          <w:sz w:val="24"/>
+          <w:szCs w:val="24"/>
+        </w:rPr>
+      </w:pPr>
+    </w:p>
+    <w:p>
+      <w:pPr>
+        <w:rPr>
+          <w:sz w:val="24"/>
+          <w:szCs w:val="24"/>
+        </w:rPr>
+      </w:pPr>
+      <w:r>
+        <w:rPr>
+          <w:noProof/>
+          <w:sz w:val="24"/>
+          <w:szCs w:val="24"/>
+          <w:lang w:eastAsia="ja-JP"/>
+        </w:rPr>
+        <w:lastRenderedPageBreak/>
+        <w:drawing>
+          <wp:inline distT="0" distB="0" distL="0" distR="0">
+            <wp:extent cx="3514093" cy="5112689"/>
+            <wp:effectExtent l="0" t="0" r="0" b="0"/>
+            <wp:docPr id="4" name="Picture 4" descr="C:\Users\Anders\Dropbox\Privat\Bilder\Screenshot_2015-03-17-15-10-32.png"/>
+            <wp:cNvGraphicFramePr>
+              <a:graphicFrameLocks xmlns:a="http://schemas.openxmlformats.org/drawingml/2006/main" noChangeAspect="1"/>
+            </wp:cNvGraphicFramePr>
+            <a:graphic xmlns:a="http://schemas.openxmlformats.org/drawingml/2006/main">
+              <a:graphicData uri="http://schemas.openxmlformats.org/drawingml/2006/picture">
+                <pic:pic xmlns:pic="http://schemas.openxmlformats.org/drawingml/2006/picture">
+                  <pic:nvPicPr>
+                    <pic:cNvPr id="0" name="Picture 6" descr="C:\Users\Anders\Dropbox\Privat\Bilder\Screenshot_2015-03-17-15-10-32.png"/>
+                    <pic:cNvPicPr>
+                      <a:picLocks noChangeAspect="1" noChangeArrowheads="1"/>
+                    </pic:cNvPicPr>
+                  </pic:nvPicPr>
+                  <pic:blipFill>
+                    <a:blip r:embed="rId13" cstate="print">
+                      <a:extLst>
+                        <a:ext uri="{28A0092B-C50C-407E-A947-70E740481C1C}">
+                          <a14:useLocalDpi xmlns:a14="http://schemas.microsoft.com/office/drawing/2010/main" val="0"/>
+                        </a:ext>
+                      </a:extLst>
+                    </a:blip>
+                    <a:srcRect/>
+                    <a:stretch>
+                      <a:fillRect/>
+                    </a:stretch>
+                  </pic:blipFill>
+                  <pic:spPr bwMode="auto">
+                    <a:xfrm>
+                      <a:off x="0" y="0"/>
+                      <a:ext cx="3516227" cy="5115793"/>
+                    </a:xfrm>
+                    <a:prstGeom prst="rect">
+                      <a:avLst/>
+                    </a:prstGeom>
+                    <a:noFill/>
+                    <a:ln>
+                      <a:noFill/>
+                    </a:ln>
+                  </pic:spPr>
+                </pic:pic>
+              </a:graphicData>
+            </a:graphic>
+          </wp:inline>
+        </w:drawing>
+      </w:r>
+    </w:p>
     <w:p>
       <w:pPr>
         <w:rPr>
@@ -3330,14 +4104,170 @@
           <w:szCs w:val="24"/>
         </w:rPr>
         <w:pict>
-          <v:shape id="_x0000_i1026" type="#_x0000_t75" style="width:453pt;height:169.5pt">
-            <v:imagedata r:id="rId11" o:title="11063985_751967431576849_524332851_o"/>
+          <v:shape id="_x0000_i1026" type="#_x0000_t75" style="width:453.3pt;height:169.65pt">
+            <v:imagedata r:id="rId14" o:title="11063985_751967431576849_524332851_o"/>
           </v:shape>
         </w:pict>
       </w:r>
     </w:p>
     <w:p/>
     <w:p>
+      <w:r>
+        <w:t>Videre har vi et skjermbilde over foreløpig bookingsystem uten CSS.</w:t>
+      </w:r>
+    </w:p>
+    <w:p>
+      <w:pPr>
+        <w:rPr>
+          <w:sz w:val="24"/>
+          <w:szCs w:val="24"/>
+        </w:rPr>
+      </w:pPr>
+      <w:r>
+        <w:rPr>
+          <w:noProof/>
+          <w:sz w:val="24"/>
+          <w:szCs w:val="24"/>
+          <w:lang w:eastAsia="ja-JP"/>
+        </w:rPr>
+        <w:lastRenderedPageBreak/>
+        <w:drawing>
+          <wp:inline distT="0" distB="0" distL="0" distR="0">
+            <wp:extent cx="5760720" cy="3147984"/>
+            <wp:effectExtent l="0" t="0" r="0" b="0"/>
+            <wp:docPr id="6" name="Picture 6" descr="C:\Users\Anders\Desktop\booking2.png"/>
+            <wp:cNvGraphicFramePr>
+              <a:graphicFrameLocks xmlns:a="http://schemas.openxmlformats.org/drawingml/2006/main" noChangeAspect="1"/>
+            </wp:cNvGraphicFramePr>
+            <a:graphic xmlns:a="http://schemas.openxmlformats.org/drawingml/2006/main">
+              <a:graphicData uri="http://schemas.openxmlformats.org/drawingml/2006/picture">
+                <pic:pic xmlns:pic="http://schemas.openxmlformats.org/drawingml/2006/picture">
+                  <pic:nvPicPr>
+                    <pic:cNvPr id="0" name="Picture 7" descr="C:\Users\Anders\Desktop\booking2.png"/>
+                    <pic:cNvPicPr>
+                      <a:picLocks noChangeAspect="1" noChangeArrowheads="1"/>
+                    </pic:cNvPicPr>
+                  </pic:nvPicPr>
+                  <pic:blipFill>
+                    <a:blip r:embed="rId15" cstate="print">
+                      <a:extLst>
+                        <a:ext uri="{28A0092B-C50C-407E-A947-70E740481C1C}">
+                          <a14:useLocalDpi xmlns:a14="http://schemas.microsoft.com/office/drawing/2010/main" val="0"/>
+                        </a:ext>
+                      </a:extLst>
+                    </a:blip>
+                    <a:srcRect/>
+                    <a:stretch>
+                      <a:fillRect/>
+                    </a:stretch>
+                  </pic:blipFill>
+                  <pic:spPr bwMode="auto">
+                    <a:xfrm>
+                      <a:off x="0" y="0"/>
+                      <a:ext cx="5760720" cy="3147984"/>
+                    </a:xfrm>
+                    <a:prstGeom prst="rect">
+                      <a:avLst/>
+                    </a:prstGeom>
+                    <a:noFill/>
+                    <a:ln>
+                      <a:noFill/>
+                    </a:ln>
+                  </pic:spPr>
+                </pic:pic>
+              </a:graphicData>
+            </a:graphic>
+          </wp:inline>
+        </w:drawing>
+      </w:r>
+    </w:p>
+    <w:p>
+      <w:pPr>
+        <w:rPr>
+          <w:sz w:val="24"/>
+          <w:szCs w:val="24"/>
+        </w:rPr>
+      </w:pPr>
+    </w:p>
+    <w:p>
+      <w:pPr>
+        <w:rPr>
+          <w:sz w:val="24"/>
+          <w:szCs w:val="24"/>
+        </w:rPr>
+      </w:pPr>
+      <w:r>
+        <w:rPr>
+          <w:sz w:val="24"/>
+          <w:szCs w:val="24"/>
+        </w:rPr>
+        <w:t>Til slutt har vi et skjermbilde av bookingsystemet ferdigstilt med CSS.</w:t>
+      </w:r>
+    </w:p>
+    <w:p>
+      <w:pPr>
+        <w:rPr>
+          <w:sz w:val="24"/>
+          <w:szCs w:val="24"/>
+        </w:rPr>
+      </w:pPr>
+    </w:p>
+    <w:p>
+      <w:pPr>
+        <w:rPr>
+          <w:sz w:val="24"/>
+          <w:szCs w:val="24"/>
+        </w:rPr>
+      </w:pPr>
+    </w:p>
+    <w:p>
+      <w:pPr>
+        <w:rPr>
+          <w:sz w:val="24"/>
+          <w:szCs w:val="24"/>
+        </w:rPr>
+      </w:pPr>
+    </w:p>
+    <w:p>
+      <w:pPr>
+        <w:rPr>
+          <w:sz w:val="24"/>
+          <w:szCs w:val="24"/>
+        </w:rPr>
+      </w:pPr>
+    </w:p>
+    <w:p>
+      <w:pPr>
+        <w:rPr>
+          <w:sz w:val="24"/>
+          <w:szCs w:val="24"/>
+        </w:rPr>
+      </w:pPr>
+      <w:r>
+        <w:rPr>
+          <w:sz w:val="24"/>
+          <w:szCs w:val="24"/>
+        </w:rPr>
+        <w:t>Som dere ser så blablabla</w:t>
+      </w:r>
+    </w:p>
+    <w:p>
+      <w:pPr>
+        <w:rPr>
+          <w:sz w:val="24"/>
+          <w:szCs w:val="24"/>
+        </w:rPr>
+      </w:pPr>
+    </w:p>
+    <w:p>
+      <w:pPr>
+        <w:rPr>
+          <w:sz w:val="24"/>
+          <w:szCs w:val="24"/>
+        </w:rPr>
+      </w:pPr>
+    </w:p>
+    <w:p>
       <w:pPr>
         <w:rPr>
           <w:sz w:val="24"/>
@@ -3359,30 +4289,40 @@
         </w:rPr>
         <w:t>EAR-diagrammet under beskriver de forskjellige forholdene de forskjellige entitetene har til hverandre. En bruker må ha brukernavn, passord og epost. Ett rom består av Rom-nummer, beskrivelse, størrelse og om det har prosjektor eller ikke. For å unngå mange til mangeforhold så har vi laget entiteten LeieAvRom som inneholder RomID, brukerID, dato tid og antall timer leid.</w:t>
       </w:r>
-    </w:p>
-    <w:p>
-      <w:pPr>
-        <w:rPr>
-          <w:sz w:val="24"/>
-          <w:szCs w:val="24"/>
-        </w:rPr>
-      </w:pPr>
-    </w:p>
-    <w:p>
-      <w:pPr>
-        <w:rPr>
-          <w:sz w:val="24"/>
-          <w:szCs w:val="24"/>
-        </w:rPr>
-      </w:pPr>
-      <w:r>
-        <w:rPr>
-          <w:sz w:val="24"/>
-          <w:szCs w:val="24"/>
-        </w:rPr>
+      <w:r>
+        <w:rPr>
+          <w:sz w:val="24"/>
+          <w:szCs w:val="24"/>
+        </w:rPr>
+        <w:t xml:space="preserve"> Teorien bak databaseløsningen forblir den samme fra første iterasjon.</w:t>
+      </w:r>
+      <w:bookmarkStart w:id="1" w:name="_GoBack"/>
+      <w:bookmarkEnd w:id="1"/>
+    </w:p>
+    <w:p>
+      <w:pPr>
+        <w:rPr>
+          <w:sz w:val="24"/>
+          <w:szCs w:val="24"/>
+        </w:rPr>
+      </w:pPr>
+    </w:p>
+    <w:p>
+      <w:pPr>
+        <w:rPr>
+          <w:sz w:val="24"/>
+          <w:szCs w:val="24"/>
+        </w:rPr>
+      </w:pPr>
+      <w:r>
+        <w:rPr>
+          <w:sz w:val="24"/>
+          <w:szCs w:val="24"/>
+        </w:rPr>
+        <w:lastRenderedPageBreak/>
         <w:pict>
-          <v:shape id="_x0000_i1027" type="#_x0000_t75" style="width:453pt;height:253.5pt">
-            <v:imagedata r:id="rId12" o:title="11051342_751997254907200_1631443978_n"/>
+          <v:shape id="_x0000_i1027" type="#_x0000_t75" style="width:452.65pt;height:253.55pt">
+            <v:imagedata r:id="rId16" o:title="11051342_751997254907200_1631443978_n"/>
           </v:shape>
         </w:pict>
       </w:r>
@@ -3456,7 +4396,6 @@
           <w:sz w:val="24"/>
           <w:szCs w:val="24"/>
         </w:rPr>
-        <w:lastRenderedPageBreak/>
         <w:t xml:space="preserve">HTML skal først og fremst brukes til å strukturere innholdet på sidene, deretter bruker vi CSS for å lage en mer visuelt behagelig atmosfære. MySQL benyttes til å lagre data i en database for så å bruke PHP til å </w:t>
       </w:r>
       <w:r>
@@ -3467,37 +4406,6 @@
           <w:szCs w:val="24"/>
         </w:rPr>
         <w:t>hente ut og legge inn data i databasen.</w:t>
-      </w:r>
-    </w:p>
-    <w:p>
-      <w:pPr>
-        <w:rPr>
-          <w:rFonts w:asciiTheme="minorHAnsi" w:hAnsiTheme="minorHAnsi" w:cstheme="minorHAnsi"/>
-          <w:noProof/>
-          <w:sz w:val="24"/>
-          <w:szCs w:val="24"/>
-        </w:rPr>
-      </w:pPr>
-    </w:p>
-    <w:p>
-      <w:pPr>
-        <w:rPr>
-          <w:rFonts w:asciiTheme="minorHAnsi" w:hAnsiTheme="minorHAnsi" w:cstheme="minorHAnsi"/>
-          <w:b/>
-          <w:noProof/>
-          <w:sz w:val="24"/>
-          <w:szCs w:val="24"/>
-        </w:rPr>
-      </w:pPr>
-      <w:r>
-        <w:rPr>
-          <w:rFonts w:asciiTheme="minorHAnsi" w:hAnsiTheme="minorHAnsi" w:cstheme="minorHAnsi"/>
-          <w:b/>
-          <w:noProof/>
-          <w:sz w:val="24"/>
-          <w:szCs w:val="24"/>
-        </w:rPr>
-        <w:t>Første iterasjon</w:t>
       </w:r>
     </w:p>
     <w:p>
@@ -3805,6 +4713,7 @@
                 <w:sz w:val="24"/>
                 <w:szCs w:val="24"/>
               </w:rPr>
+              <w:lastRenderedPageBreak/>
               <w:t>Godkjennes for utrulling:</w:t>
             </w:r>
           </w:p>
@@ -4172,7 +5081,6 @@
                 <w:sz w:val="24"/>
                 <w:szCs w:val="24"/>
               </w:rPr>
-              <w:lastRenderedPageBreak/>
               <w:t>Godkjennes for utrulling:</w:t>
             </w:r>
           </w:p>
@@ -4547,7 +5455,15 @@
                 <w:sz w:val="24"/>
                 <w:szCs w:val="24"/>
               </w:rPr>
-              <w:t>Designet på siden er stilig og veldig brukervennlig. Det er lett å navigere seg og man ser fort hvor man skal klikke.</w:t>
+              <w:t xml:space="preserve">Designet på siden er stilig og veldig brukervennlig. Det er lett å navigere seg og </w:t>
+            </w:r>
+            <w:r>
+              <w:rPr>
+                <w:sz w:val="24"/>
+                <w:szCs w:val="24"/>
+              </w:rPr>
+              <w:lastRenderedPageBreak/>
+              <w:t>man ser fort hvor man skal klikke.</w:t>
             </w:r>
           </w:p>
         </w:tc>
@@ -4574,6 +5490,7 @@
                 <w:sz w:val="24"/>
                 <w:szCs w:val="24"/>
               </w:rPr>
+              <w:lastRenderedPageBreak/>
               <w:t>Problem:</w:t>
             </w:r>
           </w:p>
@@ -4849,7 +5766,6 @@
         <w:rPr>
           <w:rFonts w:asciiTheme="majorHAnsi" w:hAnsiTheme="majorHAnsi" w:cstheme="majorHAnsi"/>
         </w:rPr>
-        <w:lastRenderedPageBreak/>
         <w:t>Stabiliseringsfasen</w:t>
       </w:r>
     </w:p>
@@ -5328,7 +6244,11 @@
         <w:t xml:space="preserve"> </w:t>
       </w:r>
       <w:r>
-        <w:t xml:space="preserve">reservere rom, adressen, tel.nr. og emailen til skolen. Det bidrar til </w:t>
+        <w:t xml:space="preserve">reservere rom, adressen, tel.nr. og emailen til skolen. Det </w:t>
+      </w:r>
+      <w:r>
+        <w:lastRenderedPageBreak/>
+        <w:t xml:space="preserve">bidrar til </w:t>
       </w:r>
       <w:r>
         <w:rPr>
@@ -5997,7 +6917,7 @@
       </w:pPr>
     </w:p>
     <w:sectPr>
-      <w:footerReference w:type="default" r:id="rId13"/>
+      <w:footerReference w:type="default" r:id="rId17"/>
       <w:pgSz w:w="11907" w:h="16840" w:code="9"/>
       <w:pgMar w:top="1134" w:right="1134" w:bottom="1276" w:left="1701" w:header="709" w:footer="709" w:gutter="0"/>
       <w:cols w:space="709"/>
@@ -6076,7 +6996,7 @@
         <w:rFonts w:asciiTheme="majorHAnsi" w:hAnsiTheme="majorHAnsi" w:cs="Arial"/>
         <w:noProof/>
       </w:rPr>
-      <w:t>6</w:t>
+      <w:t>11</w:t>
     </w:r>
     <w:r>
       <w:rPr>

</xml_diff>

<commit_message>
Skrevet ferdig alle avsnitt, lagt inn bilder + refleksjonsnotat
</commit_message>
<xml_diff>
--- a/PJ2100_Prosjekt/Iterasjon 2/Prosjektrapport_første_iterasjon.docx
+++ b/PJ2100_Prosjekt/Iterasjon 2/Prosjektrapport_første_iterasjon.docx
@@ -1707,6 +1707,17 @@
         </w:rPr>
       </w:pPr>
     </w:p>
+    <w:p>
+      <w:pPr>
+        <w:rPr>
+          <w:rFonts w:asciiTheme="minorHAnsi" w:hAnsiTheme="minorHAnsi" w:cstheme="minorHAnsi"/>
+          <w:b/>
+          <w:noProof/>
+          <w:sz w:val="24"/>
+          <w:szCs w:val="24"/>
+        </w:rPr>
+      </w:pPr>
+    </w:p>
     <w:tbl>
       <w:tblPr>
         <w:tblStyle w:val="TableGrid"/>
@@ -1914,6 +1925,26 @@
         </w:rPr>
       </w:pPr>
     </w:p>
+    <w:p>
+      <w:pPr>
+        <w:rPr>
+          <w:rFonts w:asciiTheme="minorHAnsi" w:hAnsiTheme="minorHAnsi" w:cstheme="minorHAnsi"/>
+          <w:noProof/>
+          <w:sz w:val="24"/>
+          <w:szCs w:val="24"/>
+        </w:rPr>
+      </w:pPr>
+    </w:p>
+    <w:p>
+      <w:pPr>
+        <w:rPr>
+          <w:rFonts w:asciiTheme="minorHAnsi" w:hAnsiTheme="minorHAnsi" w:cstheme="minorHAnsi"/>
+          <w:noProof/>
+          <w:sz w:val="24"/>
+          <w:szCs w:val="24"/>
+        </w:rPr>
+      </w:pPr>
+    </w:p>
     <w:tbl>
       <w:tblPr>
         <w:tblStyle w:val="TableGrid"/>
@@ -1948,6 +1979,7 @@
                 <w:sz w:val="24"/>
                 <w:szCs w:val="24"/>
               </w:rPr>
+              <w:lastRenderedPageBreak/>
               <w:t>Use case:</w:t>
             </w:r>
           </w:p>
@@ -2044,7 +2076,7 @@
                 <w:sz w:val="24"/>
                 <w:szCs w:val="24"/>
               </w:rPr>
-              <w:t>.</w:t>
+              <w:t>, Administrator</w:t>
             </w:r>
           </w:p>
         </w:tc>
@@ -2094,17 +2126,7 @@
                 <w:sz w:val="24"/>
                 <w:szCs w:val="24"/>
               </w:rPr>
-              <w:t xml:space="preserve">Studenten logger inn med sitt brukernavn </w:t>
-            </w:r>
-            <w:r>
-              <w:rPr>
-                <w:rFonts w:asciiTheme="minorHAnsi" w:hAnsiTheme="minorHAnsi" w:cstheme="minorHAnsi"/>
-                <w:noProof/>
-                <w:sz w:val="24"/>
-                <w:szCs w:val="24"/>
-              </w:rPr>
-              <w:lastRenderedPageBreak/>
-              <w:t>og passord for å verifisere at vedkommende faktisk er student ved Westerdals.</w:t>
+              <w:t>Studenten logger inn med sitt brukernavn og passord for å verifisere at vedkommende faktisk er student ved Westerdals.</w:t>
             </w:r>
           </w:p>
         </w:tc>
@@ -2130,7 +2152,6 @@
                 <w:sz w:val="24"/>
                 <w:szCs w:val="24"/>
               </w:rPr>
-              <w:lastRenderedPageBreak/>
               <w:t>Forbetingelse:</w:t>
             </w:r>
           </w:p>
@@ -2444,6 +2465,15 @@
               </w:rPr>
               <w:t>Student</w:t>
             </w:r>
+            <w:r>
+              <w:rPr>
+                <w:rFonts w:asciiTheme="minorHAnsi" w:hAnsiTheme="minorHAnsi" w:cstheme="minorHAnsi"/>
+                <w:noProof/>
+                <w:sz w:val="24"/>
+                <w:szCs w:val="24"/>
+              </w:rPr>
+              <w:t>, Administrator</w:t>
+            </w:r>
           </w:p>
         </w:tc>
       </w:tr>
@@ -2830,6 +2860,15 @@
                 <w:szCs w:val="24"/>
               </w:rPr>
               <w:t>Student</w:t>
+            </w:r>
+            <w:r>
+              <w:rPr>
+                <w:rFonts w:asciiTheme="minorHAnsi" w:hAnsiTheme="minorHAnsi" w:cstheme="minorHAnsi"/>
+                <w:noProof/>
+                <w:sz w:val="24"/>
+                <w:szCs w:val="24"/>
+              </w:rPr>
+              <w:t>, Administrator</w:t>
             </w:r>
           </w:p>
         </w:tc>
@@ -3350,6 +3389,15 @@
               </w:rPr>
               <w:t>Student</w:t>
             </w:r>
+            <w:r>
+              <w:rPr>
+                <w:rFonts w:asciiTheme="minorHAnsi" w:hAnsiTheme="minorHAnsi" w:cstheme="minorHAnsi"/>
+                <w:noProof/>
+                <w:sz w:val="24"/>
+                <w:szCs w:val="24"/>
+              </w:rPr>
+              <w:t>, Administrator</w:t>
+            </w:r>
           </w:p>
         </w:tc>
       </w:tr>
@@ -3626,6 +3674,374 @@
         </w:rPr>
       </w:pPr>
     </w:p>
+    <w:tbl>
+      <w:tblPr>
+        <w:tblStyle w:val="TableGrid"/>
+        <w:tblW w:w="0" w:type="auto"/>
+        <w:tblLook w:val="04A0" w:firstRow="1" w:lastRow="0" w:firstColumn="1" w:lastColumn="0" w:noHBand="0" w:noVBand="1"/>
+      </w:tblPr>
+      <w:tblGrid>
+        <w:gridCol w:w="4606"/>
+        <w:gridCol w:w="4606"/>
+      </w:tblGrid>
+      <w:tr>
+        <w:tc>
+          <w:tcPr>
+            <w:tcW w:w="4606" w:type="dxa"/>
+            <w:shd w:val="clear" w:color="auto" w:fill="BFBFBF" w:themeFill="background1" w:themeFillShade="BF"/>
+          </w:tcPr>
+          <w:p>
+            <w:pPr>
+              <w:rPr>
+                <w:rFonts w:asciiTheme="minorHAnsi" w:hAnsiTheme="minorHAnsi" w:cstheme="minorHAnsi"/>
+                <w:b/>
+                <w:noProof/>
+                <w:sz w:val="24"/>
+                <w:szCs w:val="24"/>
+              </w:rPr>
+            </w:pPr>
+            <w:r>
+              <w:rPr>
+                <w:rFonts w:asciiTheme="minorHAnsi" w:hAnsiTheme="minorHAnsi" w:cstheme="minorHAnsi"/>
+                <w:b/>
+                <w:noProof/>
+                <w:sz w:val="24"/>
+                <w:szCs w:val="24"/>
+              </w:rPr>
+              <w:t>Use case:</w:t>
+            </w:r>
+          </w:p>
+        </w:tc>
+        <w:tc>
+          <w:tcPr>
+            <w:tcW w:w="4606" w:type="dxa"/>
+            <w:shd w:val="clear" w:color="auto" w:fill="BFBFBF" w:themeFill="background1" w:themeFillShade="BF"/>
+          </w:tcPr>
+          <w:p>
+            <w:pPr>
+              <w:rPr>
+                <w:rFonts w:asciiTheme="minorHAnsi" w:hAnsiTheme="minorHAnsi" w:cstheme="minorHAnsi"/>
+                <w:b/>
+                <w:noProof/>
+                <w:sz w:val="24"/>
+                <w:szCs w:val="24"/>
+              </w:rPr>
+            </w:pPr>
+            <w:r>
+              <w:rPr>
+                <w:rFonts w:asciiTheme="minorHAnsi" w:hAnsiTheme="minorHAnsi" w:cstheme="minorHAnsi"/>
+                <w:b/>
+                <w:noProof/>
+                <w:sz w:val="24"/>
+                <w:szCs w:val="24"/>
+              </w:rPr>
+              <w:t>Avbestilling:</w:t>
+            </w:r>
+          </w:p>
+        </w:tc>
+      </w:tr>
+      <w:tr>
+        <w:tc>
+          <w:tcPr>
+            <w:tcW w:w="4606" w:type="dxa"/>
+          </w:tcPr>
+          <w:p>
+            <w:pPr>
+              <w:rPr>
+                <w:rFonts w:asciiTheme="minorHAnsi" w:hAnsiTheme="minorHAnsi" w:cstheme="minorHAnsi"/>
+                <w:noProof/>
+                <w:sz w:val="24"/>
+                <w:szCs w:val="24"/>
+              </w:rPr>
+            </w:pPr>
+            <w:r>
+              <w:rPr>
+                <w:rFonts w:asciiTheme="minorHAnsi" w:hAnsiTheme="minorHAnsi" w:cstheme="minorHAnsi"/>
+                <w:noProof/>
+                <w:sz w:val="24"/>
+                <w:szCs w:val="24"/>
+              </w:rPr>
+              <w:t>Aktør:</w:t>
+            </w:r>
+          </w:p>
+        </w:tc>
+        <w:tc>
+          <w:tcPr>
+            <w:tcW w:w="4606" w:type="dxa"/>
+          </w:tcPr>
+          <w:p>
+            <w:pPr>
+              <w:rPr>
+                <w:rFonts w:asciiTheme="minorHAnsi" w:hAnsiTheme="minorHAnsi" w:cstheme="minorHAnsi"/>
+                <w:noProof/>
+                <w:sz w:val="24"/>
+                <w:szCs w:val="24"/>
+              </w:rPr>
+            </w:pPr>
+            <w:r>
+              <w:rPr>
+                <w:rFonts w:asciiTheme="minorHAnsi" w:hAnsiTheme="minorHAnsi" w:cstheme="minorHAnsi"/>
+                <w:noProof/>
+                <w:sz w:val="24"/>
+                <w:szCs w:val="24"/>
+              </w:rPr>
+              <w:t>Student, Administrator</w:t>
+            </w:r>
+          </w:p>
+        </w:tc>
+      </w:tr>
+      <w:tr>
+        <w:tc>
+          <w:tcPr>
+            <w:tcW w:w="4606" w:type="dxa"/>
+          </w:tcPr>
+          <w:p>
+            <w:pPr>
+              <w:rPr>
+                <w:rFonts w:asciiTheme="minorHAnsi" w:hAnsiTheme="minorHAnsi" w:cstheme="minorHAnsi"/>
+                <w:noProof/>
+                <w:sz w:val="24"/>
+                <w:szCs w:val="24"/>
+              </w:rPr>
+            </w:pPr>
+            <w:r>
+              <w:rPr>
+                <w:rFonts w:asciiTheme="minorHAnsi" w:hAnsiTheme="minorHAnsi" w:cstheme="minorHAnsi"/>
+                <w:noProof/>
+                <w:sz w:val="24"/>
+                <w:szCs w:val="24"/>
+              </w:rPr>
+              <w:t>Beskrivelse:</w:t>
+            </w:r>
+          </w:p>
+        </w:tc>
+        <w:tc>
+          <w:tcPr>
+            <w:tcW w:w="4606" w:type="dxa"/>
+          </w:tcPr>
+          <w:p>
+            <w:pPr>
+              <w:rPr>
+                <w:rFonts w:asciiTheme="minorHAnsi" w:hAnsiTheme="minorHAnsi" w:cstheme="minorHAnsi"/>
+                <w:noProof/>
+                <w:sz w:val="24"/>
+                <w:szCs w:val="24"/>
+              </w:rPr>
+            </w:pPr>
+            <w:r>
+              <w:rPr>
+                <w:rFonts w:asciiTheme="minorHAnsi" w:hAnsiTheme="minorHAnsi" w:cstheme="minorHAnsi"/>
+                <w:noProof/>
+                <w:sz w:val="24"/>
+                <w:szCs w:val="24"/>
+              </w:rPr>
+              <w:t>Når en bestilling er utført er det mulig å trykke på tidsperioden du har bestilt et rom for, for så å trykke avbestill.</w:t>
+            </w:r>
+          </w:p>
+        </w:tc>
+      </w:tr>
+      <w:tr>
+        <w:tc>
+          <w:tcPr>
+            <w:tcW w:w="4606" w:type="dxa"/>
+          </w:tcPr>
+          <w:p>
+            <w:pPr>
+              <w:rPr>
+                <w:rFonts w:asciiTheme="minorHAnsi" w:hAnsiTheme="minorHAnsi" w:cstheme="minorHAnsi"/>
+                <w:noProof/>
+                <w:sz w:val="24"/>
+                <w:szCs w:val="24"/>
+              </w:rPr>
+            </w:pPr>
+            <w:r>
+              <w:rPr>
+                <w:rFonts w:asciiTheme="minorHAnsi" w:hAnsiTheme="minorHAnsi" w:cstheme="minorHAnsi"/>
+                <w:noProof/>
+                <w:sz w:val="24"/>
+                <w:szCs w:val="24"/>
+              </w:rPr>
+              <w:lastRenderedPageBreak/>
+              <w:t>Forbetingelse:</w:t>
+            </w:r>
+          </w:p>
+        </w:tc>
+        <w:tc>
+          <w:tcPr>
+            <w:tcW w:w="4606" w:type="dxa"/>
+          </w:tcPr>
+          <w:p>
+            <w:pPr>
+              <w:rPr>
+                <w:rFonts w:asciiTheme="minorHAnsi" w:hAnsiTheme="minorHAnsi" w:cstheme="minorHAnsi"/>
+                <w:noProof/>
+                <w:sz w:val="24"/>
+                <w:szCs w:val="24"/>
+              </w:rPr>
+            </w:pPr>
+            <w:r>
+              <w:rPr>
+                <w:rFonts w:asciiTheme="minorHAnsi" w:hAnsiTheme="minorHAnsi" w:cstheme="minorHAnsi"/>
+                <w:noProof/>
+                <w:sz w:val="24"/>
+                <w:szCs w:val="24"/>
+              </w:rPr>
+              <w:t>Bruker må være logget inn og foretatt en bestilling</w:t>
+            </w:r>
+          </w:p>
+        </w:tc>
+      </w:tr>
+      <w:tr>
+        <w:tc>
+          <w:tcPr>
+            <w:tcW w:w="4606" w:type="dxa"/>
+          </w:tcPr>
+          <w:p>
+            <w:pPr>
+              <w:rPr>
+                <w:rFonts w:asciiTheme="minorHAnsi" w:hAnsiTheme="minorHAnsi" w:cstheme="minorHAnsi"/>
+                <w:noProof/>
+                <w:sz w:val="24"/>
+                <w:szCs w:val="24"/>
+              </w:rPr>
+            </w:pPr>
+            <w:r>
+              <w:rPr>
+                <w:rFonts w:asciiTheme="minorHAnsi" w:hAnsiTheme="minorHAnsi" w:cstheme="minorHAnsi"/>
+                <w:noProof/>
+                <w:sz w:val="24"/>
+                <w:szCs w:val="24"/>
+              </w:rPr>
+              <w:t>Normal utføring:</w:t>
+            </w:r>
+          </w:p>
+        </w:tc>
+        <w:tc>
+          <w:tcPr>
+            <w:tcW w:w="4606" w:type="dxa"/>
+          </w:tcPr>
+          <w:p>
+            <w:pPr>
+              <w:rPr>
+                <w:rFonts w:asciiTheme="minorHAnsi" w:hAnsiTheme="minorHAnsi" w:cstheme="minorHAnsi"/>
+                <w:noProof/>
+                <w:sz w:val="24"/>
+                <w:szCs w:val="24"/>
+              </w:rPr>
+            </w:pPr>
+            <w:r>
+              <w:rPr>
+                <w:rFonts w:asciiTheme="minorHAnsi" w:hAnsiTheme="minorHAnsi" w:cstheme="minorHAnsi"/>
+                <w:noProof/>
+                <w:sz w:val="24"/>
+                <w:szCs w:val="24"/>
+              </w:rPr>
+              <w:t>Bruker må trykke på det tidsrommet han/hun har booket et rom, da vil det vises en boks hvor du blir informert om at du leier rommet i denne tidsperioden og du vil få et valg om å avbestille. Når avbestillingsknappen blir betjent blir rommet avbestilt.</w:t>
+            </w:r>
+          </w:p>
+        </w:tc>
+      </w:tr>
+      <w:tr>
+        <w:tc>
+          <w:tcPr>
+            <w:tcW w:w="4606" w:type="dxa"/>
+          </w:tcPr>
+          <w:p>
+            <w:pPr>
+              <w:rPr>
+                <w:rFonts w:asciiTheme="minorHAnsi" w:hAnsiTheme="minorHAnsi" w:cstheme="minorHAnsi"/>
+                <w:noProof/>
+                <w:sz w:val="24"/>
+                <w:szCs w:val="24"/>
+              </w:rPr>
+            </w:pPr>
+            <w:r>
+              <w:rPr>
+                <w:rFonts w:asciiTheme="minorHAnsi" w:hAnsiTheme="minorHAnsi" w:cstheme="minorHAnsi"/>
+                <w:noProof/>
+                <w:sz w:val="24"/>
+                <w:szCs w:val="24"/>
+              </w:rPr>
+              <w:t>Alternativ utføring:</w:t>
+            </w:r>
+          </w:p>
+        </w:tc>
+        <w:tc>
+          <w:tcPr>
+            <w:tcW w:w="4606" w:type="dxa"/>
+          </w:tcPr>
+          <w:p>
+            <w:pPr>
+              <w:rPr>
+                <w:rFonts w:asciiTheme="minorHAnsi" w:hAnsiTheme="minorHAnsi" w:cstheme="minorHAnsi"/>
+                <w:noProof/>
+                <w:sz w:val="24"/>
+                <w:szCs w:val="24"/>
+              </w:rPr>
+            </w:pPr>
+            <w:r>
+              <w:rPr>
+                <w:rFonts w:asciiTheme="minorHAnsi" w:hAnsiTheme="minorHAnsi" w:cstheme="minorHAnsi"/>
+                <w:noProof/>
+                <w:sz w:val="24"/>
+                <w:szCs w:val="24"/>
+              </w:rPr>
+              <w:t>Ingen</w:t>
+            </w:r>
+          </w:p>
+        </w:tc>
+      </w:tr>
+      <w:tr>
+        <w:tc>
+          <w:tcPr>
+            <w:tcW w:w="4606" w:type="dxa"/>
+          </w:tcPr>
+          <w:p>
+            <w:pPr>
+              <w:rPr>
+                <w:rFonts w:asciiTheme="minorHAnsi" w:hAnsiTheme="minorHAnsi" w:cstheme="minorHAnsi"/>
+                <w:noProof/>
+                <w:sz w:val="24"/>
+                <w:szCs w:val="24"/>
+              </w:rPr>
+            </w:pPr>
+            <w:r>
+              <w:rPr>
+                <w:rFonts w:asciiTheme="minorHAnsi" w:hAnsiTheme="minorHAnsi" w:cstheme="minorHAnsi"/>
+                <w:noProof/>
+                <w:sz w:val="24"/>
+                <w:szCs w:val="24"/>
+              </w:rPr>
+              <w:t>Etterbetingelse:</w:t>
+            </w:r>
+          </w:p>
+        </w:tc>
+        <w:tc>
+          <w:tcPr>
+            <w:tcW w:w="4606" w:type="dxa"/>
+          </w:tcPr>
+          <w:p>
+            <w:pPr>
+              <w:rPr>
+                <w:rFonts w:asciiTheme="minorHAnsi" w:hAnsiTheme="minorHAnsi" w:cstheme="minorHAnsi"/>
+                <w:noProof/>
+                <w:sz w:val="24"/>
+                <w:szCs w:val="24"/>
+              </w:rPr>
+            </w:pPr>
+            <w:r>
+              <w:rPr>
+                <w:rFonts w:asciiTheme="minorHAnsi" w:hAnsiTheme="minorHAnsi" w:cstheme="minorHAnsi"/>
+                <w:noProof/>
+                <w:sz w:val="24"/>
+                <w:szCs w:val="24"/>
+              </w:rPr>
+              <w:t>Brukeren har nå sagt fra seg rommet som tidliggere var bestilt</w:t>
+            </w:r>
+          </w:p>
+        </w:tc>
+      </w:tr>
+    </w:tbl>
     <w:p>
       <w:pPr>
         <w:rPr>
@@ -3636,65 +4052,17 @@
           <w:szCs w:val="24"/>
         </w:rPr>
       </w:pPr>
-      <w:r>
+    </w:p>
+    <w:p>
+      <w:pPr>
         <w:rPr>
           <w:rFonts w:asciiTheme="minorHAnsi" w:hAnsiTheme="minorHAnsi" w:cstheme="minorHAnsi"/>
           <w:b/>
           <w:noProof/>
           <w:sz w:val="24"/>
           <w:szCs w:val="24"/>
-          <w:lang w:eastAsia="ja-JP"/>
-        </w:rPr>
-        <w:lastRenderedPageBreak/>
-        <w:drawing>
-          <wp:inline distT="0" distB="0" distL="0" distR="0">
-            <wp:extent cx="5267325" cy="6219825"/>
-            <wp:effectExtent l="0" t="0" r="9525" b="9525"/>
-            <wp:docPr id="2" name="Picture 2" descr="C:\Users\Anders\Desktop\usecaseDiagram2.png"/>
-            <wp:cNvGraphicFramePr>
-              <a:graphicFrameLocks xmlns:a="http://schemas.openxmlformats.org/drawingml/2006/main" noChangeAspect="1"/>
-            </wp:cNvGraphicFramePr>
-            <a:graphic xmlns:a="http://schemas.openxmlformats.org/drawingml/2006/main">
-              <a:graphicData uri="http://schemas.openxmlformats.org/drawingml/2006/picture">
-                <pic:pic xmlns:pic="http://schemas.openxmlformats.org/drawingml/2006/picture">
-                  <pic:nvPicPr>
-                    <pic:cNvPr id="0" name="Picture 4" descr="C:\Users\Anders\Desktop\usecaseDiagram2.png"/>
-                    <pic:cNvPicPr>
-                      <a:picLocks noChangeAspect="1" noChangeArrowheads="1"/>
-                    </pic:cNvPicPr>
-                  </pic:nvPicPr>
-                  <pic:blipFill>
-                    <a:blip r:embed="rId10">
-                      <a:extLst>
-                        <a:ext uri="{28A0092B-C50C-407E-A947-70E740481C1C}">
-                          <a14:useLocalDpi xmlns:a14="http://schemas.microsoft.com/office/drawing/2010/main" val="0"/>
-                        </a:ext>
-                      </a:extLst>
-                    </a:blip>
-                    <a:srcRect/>
-                    <a:stretch>
-                      <a:fillRect/>
-                    </a:stretch>
-                  </pic:blipFill>
-                  <pic:spPr bwMode="auto">
-                    <a:xfrm>
-                      <a:off x="0" y="0"/>
-                      <a:ext cx="5267325" cy="6219825"/>
-                    </a:xfrm>
-                    <a:prstGeom prst="rect">
-                      <a:avLst/>
-                    </a:prstGeom>
-                    <a:noFill/>
-                    <a:ln>
-                      <a:noFill/>
-                    </a:ln>
-                  </pic:spPr>
-                </pic:pic>
-              </a:graphicData>
-            </a:graphic>
-          </wp:inline>
-        </w:drawing>
-      </w:r>
+        </w:rPr>
+      </w:pPr>
     </w:p>
     <w:p>
       <w:pPr>
@@ -3717,103 +4085,15 @@
           <w:szCs w:val="24"/>
         </w:rPr>
       </w:pPr>
-    </w:p>
-    <w:p>
-      <w:pPr>
+      <w:r>
         <w:rPr>
           <w:rFonts w:asciiTheme="minorHAnsi" w:hAnsiTheme="minorHAnsi" w:cstheme="minorHAnsi"/>
           <w:b/>
           <w:noProof/>
           <w:sz w:val="24"/>
           <w:szCs w:val="24"/>
-        </w:rPr>
-      </w:pPr>
-      <w:r>
-        <w:rPr>
-          <w:rFonts w:asciiTheme="minorHAnsi" w:hAnsiTheme="minorHAnsi" w:cstheme="minorHAnsi"/>
-          <w:b/>
-          <w:noProof/>
-          <w:sz w:val="24"/>
-          <w:szCs w:val="24"/>
-        </w:rPr>
-        <w:t>Logisk design</w:t>
-      </w:r>
-    </w:p>
-    <w:p>
-      <w:pPr>
-        <w:rPr>
-          <w:rFonts w:asciiTheme="minorHAnsi" w:hAnsiTheme="minorHAnsi" w:cstheme="minorHAnsi"/>
-          <w:noProof/>
-          <w:sz w:val="24"/>
-          <w:szCs w:val="24"/>
-        </w:rPr>
-      </w:pPr>
-    </w:p>
-    <w:p>
-      <w:pPr>
-        <w:rPr>
-          <w:rFonts w:asciiTheme="minorHAnsi" w:hAnsiTheme="minorHAnsi" w:cstheme="minorHAnsi"/>
-          <w:noProof/>
-          <w:sz w:val="24"/>
-          <w:szCs w:val="24"/>
-        </w:rPr>
-      </w:pPr>
-      <w:r>
-        <w:rPr>
-          <w:rFonts w:asciiTheme="minorHAnsi" w:hAnsiTheme="minorHAnsi" w:cstheme="minorHAnsi"/>
-          <w:noProof/>
-          <w:sz w:val="24"/>
-          <w:szCs w:val="24"/>
-        </w:rPr>
-        <w:t xml:space="preserve">Målet med løsningen er at studenter raskt og enkelt skal booke et rom ved Westerdals nye bygg i Christian Kroghs gate 32 når dette ferdigstilles. Vårt design er ment å kunne fungere på alle relevante platformer. Systemet består i hovedsak av en innlogging, plassert godt synlig på hovedsiden til westerdals.no, samt selve booking siden hvor «magien skjer». </w:t>
-      </w:r>
-      <w:r>
-        <w:rPr>
-          <w:rFonts w:asciiTheme="minorHAnsi" w:hAnsiTheme="minorHAnsi" w:cstheme="minorHAnsi"/>
-          <w:noProof/>
-          <w:sz w:val="24"/>
-          <w:szCs w:val="24"/>
-        </w:rPr>
-        <w:t xml:space="preserve"> Her vises en</w:t>
-      </w:r>
-      <w:r>
-        <w:rPr>
-          <w:rFonts w:asciiTheme="minorHAnsi" w:hAnsiTheme="minorHAnsi" w:cstheme="minorHAnsi"/>
-          <w:noProof/>
-          <w:sz w:val="24"/>
-          <w:szCs w:val="24"/>
-        </w:rPr>
-        <w:t xml:space="preserve"> skisse over «westerdals.no» med innloggingstjenesten </w:t>
-      </w:r>
-      <w:r>
-        <w:rPr>
-          <w:rFonts w:asciiTheme="minorHAnsi" w:hAnsiTheme="minorHAnsi" w:cstheme="minorHAnsi"/>
-          <w:noProof/>
-          <w:sz w:val="24"/>
-          <w:szCs w:val="24"/>
-        </w:rPr>
-        <w:t>synlig plassert på venstre side, etterfulgt av forsiden vi gikk for.</w:t>
-      </w:r>
-    </w:p>
-    <w:p>
-      <w:pPr>
-        <w:rPr>
-          <w:rFonts w:asciiTheme="minorHAnsi" w:hAnsiTheme="minorHAnsi" w:cstheme="minorHAnsi"/>
-          <w:noProof/>
-          <w:sz w:val="24"/>
-          <w:szCs w:val="24"/>
-        </w:rPr>
-      </w:pPr>
-    </w:p>
-    <w:p>
-      <w:r>
-        <w:rPr>
-          <w:rFonts w:asciiTheme="minorHAnsi" w:hAnsiTheme="minorHAnsi" w:cstheme="minorHAnsi"/>
-          <w:noProof/>
-          <w:sz w:val="24"/>
-          <w:szCs w:val="24"/>
-        </w:rPr>
-        <w:lastRenderedPageBreak/>
+          <w:lang w:eastAsia="ja-JP"/>
+        </w:rPr>
         <w:pict>
           <v:shapetype id="_x0000_t75" coordsize="21600,21600" o:spt="75" o:preferrelative="t" path="m@4@5l@4@11@9@11@9@5xe" filled="f" stroked="f">
             <v:stroke joinstyle="miter"/>
@@ -3834,6 +4114,141 @@
             <v:path o:extrusionok="f" gradientshapeok="t" o:connecttype="rect"/>
             <o:lock v:ext="edit" aspectratio="t"/>
           </v:shapetype>
+          <v:shape id="_x0000_i1028" type="#_x0000_t75" style="width:452.65pt;height:467.05pt">
+            <v:imagedata r:id="rId10" o:title="usecase3"/>
+          </v:shape>
+        </w:pict>
+      </w:r>
+    </w:p>
+    <w:p>
+      <w:pPr>
+        <w:rPr>
+          <w:rFonts w:asciiTheme="minorHAnsi" w:hAnsiTheme="minorHAnsi" w:cstheme="minorHAnsi"/>
+          <w:b/>
+          <w:noProof/>
+          <w:sz w:val="24"/>
+          <w:szCs w:val="24"/>
+        </w:rPr>
+      </w:pPr>
+    </w:p>
+    <w:p>
+      <w:pPr>
+        <w:rPr>
+          <w:rFonts w:asciiTheme="minorHAnsi" w:hAnsiTheme="minorHAnsi" w:cstheme="minorHAnsi"/>
+          <w:b/>
+          <w:noProof/>
+          <w:sz w:val="24"/>
+          <w:szCs w:val="24"/>
+        </w:rPr>
+      </w:pPr>
+    </w:p>
+    <w:p>
+      <w:pPr>
+        <w:rPr>
+          <w:rFonts w:asciiTheme="minorHAnsi" w:hAnsiTheme="minorHAnsi" w:cstheme="minorHAnsi"/>
+          <w:b/>
+          <w:noProof/>
+          <w:sz w:val="24"/>
+          <w:szCs w:val="24"/>
+        </w:rPr>
+      </w:pPr>
+      <w:r>
+        <w:rPr>
+          <w:rFonts w:asciiTheme="minorHAnsi" w:hAnsiTheme="minorHAnsi" w:cstheme="minorHAnsi"/>
+          <w:b/>
+          <w:noProof/>
+          <w:sz w:val="24"/>
+          <w:szCs w:val="24"/>
+        </w:rPr>
+        <w:lastRenderedPageBreak/>
+        <w:t>Logisk design</w:t>
+      </w:r>
+    </w:p>
+    <w:p>
+      <w:pPr>
+        <w:rPr>
+          <w:rFonts w:asciiTheme="minorHAnsi" w:hAnsiTheme="minorHAnsi" w:cstheme="minorHAnsi"/>
+          <w:noProof/>
+          <w:sz w:val="24"/>
+          <w:szCs w:val="24"/>
+        </w:rPr>
+      </w:pPr>
+    </w:p>
+    <w:p>
+      <w:pPr>
+        <w:rPr>
+          <w:rFonts w:asciiTheme="minorHAnsi" w:hAnsiTheme="minorHAnsi" w:cstheme="minorHAnsi"/>
+          <w:noProof/>
+          <w:sz w:val="24"/>
+          <w:szCs w:val="24"/>
+        </w:rPr>
+      </w:pPr>
+      <w:r>
+        <w:rPr>
+          <w:rFonts w:asciiTheme="minorHAnsi" w:hAnsiTheme="minorHAnsi" w:cstheme="minorHAnsi"/>
+          <w:noProof/>
+          <w:sz w:val="24"/>
+          <w:szCs w:val="24"/>
+        </w:rPr>
+        <w:t xml:space="preserve">Målet med løsningen er at studenter raskt og enkelt skal booke et rom ved Westerdals nye bygg i Christian Kroghs gate 32 når dette ferdigstilles. Vårt design er ment å kunne fungere på alle relevante platformer. Systemet består i hovedsak av en innlogging, plassert godt synlig på hovedsiden til westerdals.no, samt selve booking siden hvor «magien skjer». </w:t>
+      </w:r>
+      <w:r>
+        <w:rPr>
+          <w:rFonts w:asciiTheme="minorHAnsi" w:hAnsiTheme="minorHAnsi" w:cstheme="minorHAnsi"/>
+          <w:noProof/>
+          <w:sz w:val="24"/>
+          <w:szCs w:val="24"/>
+        </w:rPr>
+        <w:t xml:space="preserve"> Her vises en</w:t>
+      </w:r>
+      <w:r>
+        <w:rPr>
+          <w:rFonts w:asciiTheme="minorHAnsi" w:hAnsiTheme="minorHAnsi" w:cstheme="minorHAnsi"/>
+          <w:noProof/>
+          <w:sz w:val="24"/>
+          <w:szCs w:val="24"/>
+        </w:rPr>
+        <w:t xml:space="preserve"> skisse over «westerdals.no» med innloggingstjenesten </w:t>
+      </w:r>
+      <w:r>
+        <w:rPr>
+          <w:rFonts w:asciiTheme="minorHAnsi" w:hAnsiTheme="minorHAnsi" w:cstheme="minorHAnsi"/>
+          <w:noProof/>
+          <w:sz w:val="24"/>
+          <w:szCs w:val="24"/>
+        </w:rPr>
+        <w:t>synlig plassert på venstre side, etterfulgt av forsiden vi gikk for.</w:t>
+      </w:r>
+    </w:p>
+    <w:p>
+      <w:pPr>
+        <w:rPr>
+          <w:rFonts w:asciiTheme="minorHAnsi" w:hAnsiTheme="minorHAnsi" w:cstheme="minorHAnsi"/>
+          <w:noProof/>
+          <w:sz w:val="24"/>
+          <w:szCs w:val="24"/>
+        </w:rPr>
+      </w:pPr>
+    </w:p>
+    <w:p>
+      <w:pPr>
+        <w:rPr>
+          <w:rFonts w:asciiTheme="minorHAnsi" w:hAnsiTheme="minorHAnsi" w:cstheme="minorHAnsi"/>
+          <w:noProof/>
+          <w:sz w:val="24"/>
+          <w:szCs w:val="24"/>
+        </w:rPr>
+      </w:pPr>
+    </w:p>
+    <w:p>
+      <w:r>
+        <w:rPr>
+          <w:rFonts w:asciiTheme="minorHAnsi" w:hAnsiTheme="minorHAnsi" w:cstheme="minorHAnsi"/>
+          <w:noProof/>
+          <w:sz w:val="24"/>
+          <w:szCs w:val="24"/>
+        </w:rPr>
+        <w:pict>
           <v:shape id="_x0000_i1025" type="#_x0000_t75" style="width:452.65pt;height:254.2pt">
             <v:imagedata r:id="rId11" o:title="11028453_10155183219980012_579994317_o"/>
           </v:shape>
@@ -3842,141 +4257,115 @@
     </w:p>
     <w:p/>
     <w:p/>
-    <w:p>
+    <w:p/>
+    <w:p>
+      <w:r>
+        <w:pict>
+          <v:shape id="_x0000_i1030" type="#_x0000_t75" style="width:453.3pt;height:244.8pt">
+            <v:imagedata r:id="rId12" o:title="Uten navn"/>
+          </v:shape>
+        </w:pict>
+      </w:r>
+    </w:p>
+    <w:p>
+      <w:pPr>
+        <w:rPr>
+          <w:sz w:val="24"/>
+          <w:szCs w:val="24"/>
+        </w:rPr>
+      </w:pPr>
+    </w:p>
+    <w:p>
+      <w:pPr>
+        <w:rPr>
+          <w:sz w:val="24"/>
+          <w:szCs w:val="24"/>
+        </w:rPr>
+      </w:pPr>
+    </w:p>
+    <w:p>
+      <w:pPr>
+        <w:rPr>
+          <w:sz w:val="24"/>
+          <w:szCs w:val="24"/>
+        </w:rPr>
+      </w:pPr>
+      <w:r>
+        <w:rPr>
+          <w:sz w:val="24"/>
+          <w:szCs w:val="24"/>
+        </w:rPr>
+        <w:lastRenderedPageBreak/>
+        <w:t xml:space="preserve">Vi har som sagt tenkt at </w:t>
+      </w:r>
+      <w:r>
+        <w:rPr>
+          <w:sz w:val="24"/>
+          <w:szCs w:val="24"/>
+        </w:rPr>
+        <w:t xml:space="preserve">bookingtjenseten skal fungere på de fleste platformer, fortrinnsvis mobil, nettbrett og desktop. Dette </w:t>
+      </w:r>
+      <w:r>
+        <w:rPr>
+          <w:sz w:val="24"/>
+          <w:szCs w:val="24"/>
+        </w:rPr>
+        <w:t xml:space="preserve">for å imøtekomme den yngre befolkningen som også er målgruppen for denne applikasjonen. </w:t>
+      </w:r>
+      <w:r>
+        <w:rPr>
+          <w:sz w:val="24"/>
+          <w:szCs w:val="24"/>
+        </w:rPr>
+        <w:t>Nedenfor er</w:t>
+      </w:r>
+      <w:r>
+        <w:rPr>
+          <w:sz w:val="24"/>
+          <w:szCs w:val="24"/>
+        </w:rPr>
+        <w:t xml:space="preserve"> skjermbilde</w:t>
+      </w:r>
+      <w:r>
+        <w:rPr>
+          <w:sz w:val="24"/>
+          <w:szCs w:val="24"/>
+        </w:rPr>
+        <w:t>r</w:t>
+      </w:r>
+      <w:r>
+        <w:rPr>
+          <w:sz w:val="24"/>
+          <w:szCs w:val="24"/>
+        </w:rPr>
+        <w:t xml:space="preserve"> av mobilversjonen.</w:t>
+      </w:r>
+    </w:p>
+    <w:p>
+      <w:pPr>
+        <w:rPr>
+          <w:sz w:val="24"/>
+          <w:szCs w:val="24"/>
+        </w:rPr>
+      </w:pPr>
+    </w:p>
+    <w:p>
+      <w:pPr>
+        <w:rPr>
+          <w:sz w:val="24"/>
+          <w:szCs w:val="24"/>
+        </w:rPr>
+      </w:pPr>
       <w:r>
         <w:rPr>
           <w:noProof/>
+          <w:sz w:val="24"/>
+          <w:szCs w:val="24"/>
           <w:lang w:eastAsia="ja-JP"/>
         </w:rPr>
         <w:drawing>
           <wp:inline distT="0" distB="0" distL="0" distR="0">
-            <wp:extent cx="5760720" cy="3108091"/>
-            <wp:effectExtent l="0" t="0" r="0" b="0"/>
-            <wp:docPr id="3" name="Picture 3" descr="C:\Users\Anders\Desktop\forside.png"/>
-            <wp:cNvGraphicFramePr>
-              <a:graphicFrameLocks xmlns:a="http://schemas.openxmlformats.org/drawingml/2006/main" noChangeAspect="1"/>
-            </wp:cNvGraphicFramePr>
-            <a:graphic xmlns:a="http://schemas.openxmlformats.org/drawingml/2006/main">
-              <a:graphicData uri="http://schemas.openxmlformats.org/drawingml/2006/picture">
-                <pic:pic xmlns:pic="http://schemas.openxmlformats.org/drawingml/2006/picture">
-                  <pic:nvPicPr>
-                    <pic:cNvPr id="0" name="Picture 5" descr="C:\Users\Anders\Desktop\forside.png"/>
-                    <pic:cNvPicPr>
-                      <a:picLocks noChangeAspect="1" noChangeArrowheads="1"/>
-                    </pic:cNvPicPr>
-                  </pic:nvPicPr>
-                  <pic:blipFill>
-                    <a:blip r:embed="rId12" cstate="print">
-                      <a:extLst>
-                        <a:ext uri="{28A0092B-C50C-407E-A947-70E740481C1C}">
-                          <a14:useLocalDpi xmlns:a14="http://schemas.microsoft.com/office/drawing/2010/main" val="0"/>
-                        </a:ext>
-                      </a:extLst>
-                    </a:blip>
-                    <a:srcRect/>
-                    <a:stretch>
-                      <a:fillRect/>
-                    </a:stretch>
-                  </pic:blipFill>
-                  <pic:spPr bwMode="auto">
-                    <a:xfrm>
-                      <a:off x="0" y="0"/>
-                      <a:ext cx="5760720" cy="3108091"/>
-                    </a:xfrm>
-                    <a:prstGeom prst="rect">
-                      <a:avLst/>
-                    </a:prstGeom>
-                    <a:noFill/>
-                    <a:ln>
-                      <a:noFill/>
-                    </a:ln>
-                  </pic:spPr>
-                </pic:pic>
-              </a:graphicData>
-            </a:graphic>
-          </wp:inline>
-        </w:drawing>
-      </w:r>
-    </w:p>
-    <w:p/>
-    <w:p>
-      <w:pPr>
-        <w:rPr>
-          <w:sz w:val="24"/>
-          <w:szCs w:val="24"/>
-        </w:rPr>
-      </w:pPr>
-    </w:p>
-    <w:p>
-      <w:pPr>
-        <w:rPr>
-          <w:sz w:val="24"/>
-          <w:szCs w:val="24"/>
-        </w:rPr>
-      </w:pPr>
-    </w:p>
-    <w:p>
-      <w:pPr>
-        <w:rPr>
-          <w:sz w:val="24"/>
-          <w:szCs w:val="24"/>
-        </w:rPr>
-      </w:pPr>
-      <w:r>
-        <w:rPr>
-          <w:sz w:val="24"/>
-          <w:szCs w:val="24"/>
-        </w:rPr>
-        <w:t xml:space="preserve">Vi har som sagt tenkt at </w:t>
-      </w:r>
-      <w:r>
-        <w:rPr>
-          <w:sz w:val="24"/>
-          <w:szCs w:val="24"/>
-        </w:rPr>
-        <w:t xml:space="preserve">bookingtjenseten skal fungere på de fleste platformer, fortrinnsvis mobil, nettbrett og desktop. Dette </w:t>
-      </w:r>
-      <w:r>
-        <w:rPr>
-          <w:sz w:val="24"/>
-          <w:szCs w:val="24"/>
-        </w:rPr>
-        <w:t xml:space="preserve">for å imøtekomme den yngre befolkningen som også er målgruppen for denne applikasjonen. </w:t>
-      </w:r>
-      <w:r>
-        <w:rPr>
-          <w:sz w:val="24"/>
-          <w:szCs w:val="24"/>
-        </w:rPr>
-        <w:t>Nedenfor er et skjermbilde av mobilversjonen.</w:t>
-      </w:r>
-    </w:p>
-    <w:p>
-      <w:pPr>
-        <w:rPr>
-          <w:sz w:val="24"/>
-          <w:szCs w:val="24"/>
-        </w:rPr>
-      </w:pPr>
-    </w:p>
-    <w:p>
-      <w:pPr>
-        <w:rPr>
-          <w:sz w:val="24"/>
-          <w:szCs w:val="24"/>
-        </w:rPr>
-      </w:pPr>
-      <w:r>
-        <w:rPr>
-          <w:noProof/>
-          <w:sz w:val="24"/>
-          <w:szCs w:val="24"/>
-          <w:lang w:eastAsia="ja-JP"/>
-        </w:rPr>
-        <w:lastRenderedPageBreak/>
-        <w:drawing>
-          <wp:inline distT="0" distB="0" distL="0" distR="0">
-            <wp:extent cx="3514093" cy="5112689"/>
+            <wp:extent cx="2695493" cy="4348003"/>
             <wp:effectExtent l="0" t="0" r="0" b="0"/>
             <wp:docPr id="4" name="Picture 4" descr="C:\Users\Anders\Dropbox\Privat\Bilder\Screenshot_2015-03-17-15-10-32.png"/>
             <wp:cNvGraphicFramePr>
@@ -4007,7 +4396,7 @@
                   <pic:spPr bwMode="auto">
                     <a:xfrm>
                       <a:off x="0" y="0"/>
-                      <a:ext cx="3516227" cy="5115793"/>
+                      <a:ext cx="2699176" cy="4353944"/>
                     </a:xfrm>
                     <a:prstGeom prst="rect">
                       <a:avLst/>
@@ -4023,6 +4412,190 @@
           </wp:inline>
         </w:drawing>
       </w:r>
+      <w:r>
+        <w:rPr>
+          <w:sz w:val="24"/>
+          <w:szCs w:val="24"/>
+        </w:rPr>
+        <w:t xml:space="preserve">        </w:t>
+      </w:r>
+      <w:r>
+        <w:rPr>
+          <w:noProof/>
+          <w:sz w:val="24"/>
+          <w:szCs w:val="24"/>
+          <w:lang w:eastAsia="ja-JP"/>
+        </w:rPr>
+        <w:drawing>
+          <wp:inline distT="0" distB="0" distL="0" distR="0">
+            <wp:extent cx="2438547" cy="4341260"/>
+            <wp:effectExtent l="0" t="0" r="0" b="2540"/>
+            <wp:docPr id="8" name="Picture 8" descr="C:\Users\Anders\AppData\Local\Microsoft\Windows\INetCache\Content.Word\Screenshot_2015-03-19-12-48-24.png"/>
+            <wp:cNvGraphicFramePr>
+              <a:graphicFrameLocks xmlns:a="http://schemas.openxmlformats.org/drawingml/2006/main" noChangeAspect="1"/>
+            </wp:cNvGraphicFramePr>
+            <a:graphic xmlns:a="http://schemas.openxmlformats.org/drawingml/2006/main">
+              <a:graphicData uri="http://schemas.openxmlformats.org/drawingml/2006/picture">
+                <pic:pic xmlns:pic="http://schemas.openxmlformats.org/drawingml/2006/picture">
+                  <pic:nvPicPr>
+                    <pic:cNvPr id="0" name="Picture 31" descr="C:\Users\Anders\AppData\Local\Microsoft\Windows\INetCache\Content.Word\Screenshot_2015-03-19-12-48-24.png"/>
+                    <pic:cNvPicPr>
+                      <a:picLocks noChangeAspect="1" noChangeArrowheads="1"/>
+                    </pic:cNvPicPr>
+                  </pic:nvPicPr>
+                  <pic:blipFill>
+                    <a:blip r:embed="rId14" cstate="print">
+                      <a:extLst>
+                        <a:ext uri="{28A0092B-C50C-407E-A947-70E740481C1C}">
+                          <a14:useLocalDpi xmlns:a14="http://schemas.microsoft.com/office/drawing/2010/main" val="0"/>
+                        </a:ext>
+                      </a:extLst>
+                    </a:blip>
+                    <a:srcRect/>
+                    <a:stretch>
+                      <a:fillRect/>
+                    </a:stretch>
+                  </pic:blipFill>
+                  <pic:spPr bwMode="auto">
+                    <a:xfrm>
+                      <a:off x="0" y="0"/>
+                      <a:ext cx="2438654" cy="4341450"/>
+                    </a:xfrm>
+                    <a:prstGeom prst="rect">
+                      <a:avLst/>
+                    </a:prstGeom>
+                    <a:noFill/>
+                    <a:ln>
+                      <a:noFill/>
+                    </a:ln>
+                  </pic:spPr>
+                </pic:pic>
+              </a:graphicData>
+            </a:graphic>
+          </wp:inline>
+        </w:drawing>
+      </w:r>
+    </w:p>
+    <w:p>
+      <w:pPr>
+        <w:rPr>
+          <w:sz w:val="24"/>
+          <w:szCs w:val="24"/>
+        </w:rPr>
+      </w:pPr>
+    </w:p>
+    <w:p>
+      <w:pPr>
+        <w:rPr>
+          <w:sz w:val="24"/>
+          <w:szCs w:val="24"/>
+        </w:rPr>
+      </w:pPr>
+    </w:p>
+    <w:p>
+      <w:pPr>
+        <w:rPr>
+          <w:sz w:val="24"/>
+          <w:szCs w:val="24"/>
+        </w:rPr>
+      </w:pPr>
+      <w:r>
+        <w:rPr>
+          <w:sz w:val="24"/>
+          <w:szCs w:val="24"/>
+        </w:rPr>
+        <w:t>Videre har vi et par skjermbilder fra nettbrett.</w:t>
+      </w:r>
+    </w:p>
+    <w:p>
+      <w:pPr>
+        <w:rPr>
+          <w:sz w:val="24"/>
+          <w:szCs w:val="24"/>
+        </w:rPr>
+      </w:pPr>
+    </w:p>
+    <w:p>
+      <w:pPr>
+        <w:rPr>
+          <w:sz w:val="24"/>
+          <w:szCs w:val="24"/>
+        </w:rPr>
+      </w:pPr>
+      <w:r>
+        <w:rPr>
+          <w:noProof/>
+          <w:lang w:eastAsia="ja-JP"/>
+        </w:rPr>
+        <w:drawing>
+          <wp:inline distT="0" distB="0" distL="0" distR="0">
+            <wp:extent cx="5367131" cy="3323860"/>
+            <wp:effectExtent l="0" t="0" r="5080" b="0"/>
+            <wp:docPr id="7" name="Picture 7" descr="C:\Users\Anders\AppData\Local\Microsoft\Windows\INetCache\Content.Word\11079663_10155219749025012_1644013164_n.jpg"/>
+            <wp:cNvGraphicFramePr>
+              <a:graphicFrameLocks xmlns:a="http://schemas.openxmlformats.org/drawingml/2006/main" noChangeAspect="1"/>
+            </wp:cNvGraphicFramePr>
+            <a:graphic xmlns:a="http://schemas.openxmlformats.org/drawingml/2006/main">
+              <a:graphicData uri="http://schemas.openxmlformats.org/drawingml/2006/picture">
+                <pic:pic xmlns:pic="http://schemas.openxmlformats.org/drawingml/2006/picture">
+                  <pic:nvPicPr>
+                    <pic:cNvPr id="0" name="Picture 9" descr="C:\Users\Anders\AppData\Local\Microsoft\Windows\INetCache\Content.Word\11079663_10155219749025012_1644013164_n.jpg"/>
+                    <pic:cNvPicPr>
+                      <a:picLocks noChangeAspect="1" noChangeArrowheads="1"/>
+                    </pic:cNvPicPr>
+                  </pic:nvPicPr>
+                  <pic:blipFill>
+                    <a:blip r:embed="rId15">
+                      <a:extLst>
+                        <a:ext uri="{28A0092B-C50C-407E-A947-70E740481C1C}">
+                          <a14:useLocalDpi xmlns:a14="http://schemas.microsoft.com/office/drawing/2010/main" val="0"/>
+                        </a:ext>
+                      </a:extLst>
+                    </a:blip>
+                    <a:srcRect/>
+                    <a:stretch>
+                      <a:fillRect/>
+                    </a:stretch>
+                  </pic:blipFill>
+                  <pic:spPr bwMode="auto">
+                    <a:xfrm>
+                      <a:off x="0" y="0"/>
+                      <a:ext cx="5370837" cy="3326155"/>
+                    </a:xfrm>
+                    <a:prstGeom prst="rect">
+                      <a:avLst/>
+                    </a:prstGeom>
+                    <a:noFill/>
+                    <a:ln>
+                      <a:noFill/>
+                    </a:ln>
+                  </pic:spPr>
+                </pic:pic>
+              </a:graphicData>
+            </a:graphic>
+          </wp:inline>
+        </w:drawing>
+      </w:r>
+    </w:p>
+    <w:p>
+      <w:pPr>
+        <w:rPr>
+          <w:sz w:val="24"/>
+          <w:szCs w:val="24"/>
+        </w:rPr>
+      </w:pPr>
+      <w:r>
+        <w:rPr>
+          <w:sz w:val="24"/>
+          <w:szCs w:val="24"/>
+        </w:rPr>
+        <w:lastRenderedPageBreak/>
+        <w:pict>
+          <v:shape id="_x0000_i1029" type="#_x0000_t75" style="width:444.5pt;height:332.45pt">
+            <v:imagedata r:id="rId16" o:title="11056663_10155219748995012_276103011_n"/>
+          </v:shape>
+        </w:pict>
+      </w:r>
     </w:p>
     <w:p>
       <w:pPr>
@@ -4105,15 +4678,30 @@
         </w:rPr>
         <w:pict>
           <v:shape id="_x0000_i1026" type="#_x0000_t75" style="width:453.3pt;height:169.65pt">
-            <v:imagedata r:id="rId14" o:title="11063985_751967431576849_524332851_o"/>
+            <v:imagedata r:id="rId17" o:title="11063985_751967431576849_524332851_o"/>
           </v:shape>
         </w:pict>
       </w:r>
     </w:p>
     <w:p/>
     <w:p>
-      <w:r>
-        <w:t>Videre har vi et skjermbilde over foreløpig bookingsystem uten CSS.</w:t>
+      <w:pPr>
+        <w:rPr>
+          <w:sz w:val="24"/>
+          <w:szCs w:val="24"/>
+        </w:rPr>
+      </w:pPr>
+    </w:p>
+    <w:p>
+      <w:r>
+        <w:rPr>
+          <w:sz w:val="24"/>
+          <w:szCs w:val="24"/>
+        </w:rPr>
+        <w:t>Videre har vi et skjermbilde over foreløpig bookingsystem uten CSS</w:t>
+      </w:r>
+      <w:r>
+        <w:t>.</w:t>
       </w:r>
     </w:p>
     <w:p>
@@ -4149,7 +4737,7 @@
                     </pic:cNvPicPr>
                   </pic:nvPicPr>
                   <pic:blipFill>
-                    <a:blip r:embed="rId15" cstate="print">
+                    <a:blip r:embed="rId18" cstate="print">
                       <a:extLst>
                         <a:ext uri="{28A0092B-C50C-407E-A947-70E740481C1C}">
                           <a14:useLocalDpi xmlns:a14="http://schemas.microsoft.com/office/drawing/2010/main" val="0"/>
@@ -4227,49 +4815,83 @@
           <w:szCs w:val="24"/>
         </w:rPr>
       </w:pPr>
-    </w:p>
-    <w:p>
-      <w:pPr>
-        <w:rPr>
-          <w:sz w:val="24"/>
-          <w:szCs w:val="24"/>
-        </w:rPr>
-      </w:pPr>
-    </w:p>
-    <w:p>
-      <w:pPr>
-        <w:rPr>
-          <w:sz w:val="24"/>
-          <w:szCs w:val="24"/>
-        </w:rPr>
-      </w:pPr>
-      <w:r>
-        <w:rPr>
-          <w:sz w:val="24"/>
-          <w:szCs w:val="24"/>
-        </w:rPr>
-        <w:t>Som dere ser så blablabla</w:t>
-      </w:r>
-    </w:p>
-    <w:p>
-      <w:pPr>
-        <w:rPr>
-          <w:sz w:val="24"/>
-          <w:szCs w:val="24"/>
-        </w:rPr>
-      </w:pPr>
-    </w:p>
-    <w:p>
-      <w:pPr>
-        <w:rPr>
-          <w:sz w:val="24"/>
-          <w:szCs w:val="24"/>
-        </w:rPr>
-      </w:pPr>
-    </w:p>
-    <w:p>
-      <w:pPr>
-        <w:rPr>
+      <w:r>
+        <w:rPr>
+          <w:sz w:val="24"/>
+          <w:szCs w:val="24"/>
+        </w:rPr>
+        <w:pict>
+          <v:shape id="_x0000_i1031" type="#_x0000_t75" style="width:452.05pt;height:247.3pt">
+            <v:imagedata r:id="rId19" o:title="booking3"/>
+          </v:shape>
+        </w:pict>
+      </w:r>
+    </w:p>
+    <w:p>
+      <w:pPr>
+        <w:rPr>
+          <w:sz w:val="24"/>
+          <w:szCs w:val="24"/>
+        </w:rPr>
+      </w:pPr>
+    </w:p>
+    <w:p>
+      <w:pPr>
+        <w:rPr>
+          <w:sz w:val="24"/>
+          <w:szCs w:val="24"/>
+        </w:rPr>
+      </w:pPr>
+      <w:r>
+        <w:rPr>
+          <w:sz w:val="24"/>
+          <w:szCs w:val="24"/>
+        </w:rPr>
+        <w:t xml:space="preserve">Som dere ser så </w:t>
+      </w:r>
+      <w:r>
+        <w:rPr>
+          <w:sz w:val="24"/>
+          <w:szCs w:val="24"/>
+        </w:rPr>
+        <w:t>endte vi opp med en (etter vår mening) stilren og godt oversiktelig side som følger Westerdals fargekode.</w:t>
+      </w:r>
+      <w:r>
+        <w:rPr>
+          <w:sz w:val="24"/>
+          <w:szCs w:val="24"/>
+        </w:rPr>
+        <w:t xml:space="preserve"> </w:t>
+      </w:r>
+    </w:p>
+    <w:p>
+      <w:pPr>
+        <w:rPr>
+          <w:sz w:val="24"/>
+          <w:szCs w:val="24"/>
+        </w:rPr>
+      </w:pPr>
+    </w:p>
+    <w:p>
+      <w:pPr>
+        <w:rPr>
+          <w:sz w:val="24"/>
+          <w:szCs w:val="24"/>
+        </w:rPr>
+      </w:pPr>
+      <w:r>
+        <w:rPr>
+          <w:b/>
+          <w:sz w:val="24"/>
+          <w:szCs w:val="24"/>
+        </w:rPr>
+        <w:t>Database</w:t>
+      </w:r>
+    </w:p>
+    <w:p>
+      <w:pPr>
+        <w:rPr>
+          <w:b/>
           <w:sz w:val="24"/>
           <w:szCs w:val="24"/>
         </w:rPr>
@@ -4296,8 +4918,6 @@
         </w:rPr>
         <w:t xml:space="preserve"> Teorien bak databaseløsningen forblir den samme fra første iterasjon.</w:t>
       </w:r>
-      <w:bookmarkStart w:id="1" w:name="_GoBack"/>
-      <w:bookmarkEnd w:id="1"/>
     </w:p>
     <w:p>
       <w:pPr>
@@ -4322,7 +4942,7 @@
         <w:lastRenderedPageBreak/>
         <w:pict>
           <v:shape id="_x0000_i1027" type="#_x0000_t75" style="width:452.65pt;height:253.55pt">
-            <v:imagedata r:id="rId16" o:title="11051342_751997254907200_1631443978_n"/>
+            <v:imagedata r:id="rId20" o:title="11051342_751997254907200_1631443978_n"/>
           </v:shape>
         </w:pict>
       </w:r>
@@ -4461,7 +5081,43 @@
           <w:sz w:val="24"/>
           <w:szCs w:val="24"/>
         </w:rPr>
-        <w:t>q Mockups 3, MS word, MS Excel og diverse nettlesere.</w:t>
+        <w:t xml:space="preserve">q Mockups 3, MS word, MS Excel og </w:t>
+      </w:r>
+      <w:r>
+        <w:rPr>
+          <w:rFonts w:asciiTheme="minorHAnsi" w:hAnsiTheme="minorHAnsi" w:cstheme="minorHAnsi"/>
+          <w:noProof/>
+          <w:sz w:val="24"/>
+          <w:szCs w:val="24"/>
+        </w:rPr>
+        <w:t>en rekke</w:t>
+      </w:r>
+      <w:r>
+        <w:rPr>
+          <w:rFonts w:asciiTheme="minorHAnsi" w:hAnsiTheme="minorHAnsi" w:cstheme="minorHAnsi"/>
+          <w:noProof/>
+          <w:sz w:val="24"/>
+          <w:szCs w:val="24"/>
+        </w:rPr>
+        <w:t xml:space="preserve"> nettlesere</w:t>
+      </w:r>
+      <w:r>
+        <w:rPr>
+          <w:rFonts w:asciiTheme="minorHAnsi" w:hAnsiTheme="minorHAnsi" w:cstheme="minorHAnsi"/>
+          <w:noProof/>
+          <w:sz w:val="24"/>
+          <w:szCs w:val="24"/>
+        </w:rPr>
+        <w:t>, deriblant Chrome, Mozilla og Safari</w:t>
+      </w:r>
+      <w:r>
+        <w:rPr>
+          <w:rFonts w:asciiTheme="minorHAnsi" w:hAnsiTheme="minorHAnsi" w:cstheme="minorHAnsi"/>
+          <w:noProof/>
+          <w:sz w:val="24"/>
+          <w:szCs w:val="24"/>
+        </w:rPr>
+        <w:t>.</w:t>
       </w:r>
     </w:p>
     <w:p>
@@ -4505,6 +5161,36 @@
           <w:szCs w:val="24"/>
         </w:rPr>
         <w:t>Andre iterasjon</w:t>
+      </w:r>
+    </w:p>
+    <w:p>
+      <w:pPr>
+        <w:rPr>
+          <w:rFonts w:asciiTheme="minorHAnsi" w:hAnsiTheme="minorHAnsi" w:cstheme="minorHAnsi"/>
+          <w:b/>
+          <w:noProof/>
+          <w:sz w:val="24"/>
+          <w:szCs w:val="24"/>
+        </w:rPr>
+      </w:pPr>
+    </w:p>
+    <w:p>
+      <w:pPr>
+        <w:rPr>
+          <w:rFonts w:asciiTheme="minorHAnsi" w:hAnsiTheme="minorHAnsi" w:cstheme="minorHAnsi"/>
+          <w:noProof/>
+          <w:sz w:val="24"/>
+          <w:szCs w:val="24"/>
+        </w:rPr>
+      </w:pPr>
+      <w:r>
+        <w:rPr>
+          <w:rFonts w:asciiTheme="minorHAnsi" w:hAnsiTheme="minorHAnsi" w:cstheme="minorHAnsi"/>
+          <w:noProof/>
+          <w:sz w:val="24"/>
+          <w:szCs w:val="24"/>
+        </w:rPr>
+        <w:t>Under første iterasjon så vurderte vi om vi skulle ta i bruke teknologier som JavaScript for mer funksjonalitet i bookingsystemet, men vi valgte å holde oss til de teknologiene og språkene vi kjenner fra før gjennom undervisningen vi har hatt så langt. Vi tar derfor i bruk alle de samme programmene og språkene som vi brukte under første iterasjon også i andre iterasjon.</w:t>
       </w:r>
     </w:p>
     <w:p>
@@ -4656,6 +5342,7 @@
                 <w:sz w:val="24"/>
                 <w:szCs w:val="24"/>
               </w:rPr>
+              <w:lastRenderedPageBreak/>
               <w:t>Hvis feil oppdages:</w:t>
             </w:r>
           </w:p>
@@ -4713,7 +5400,6 @@
                 <w:sz w:val="24"/>
                 <w:szCs w:val="24"/>
               </w:rPr>
-              <w:lastRenderedPageBreak/>
               <w:t>Godkjennes for utrulling:</w:t>
             </w:r>
           </w:p>
@@ -5401,7 +6087,15 @@
                 <w:sz w:val="24"/>
                 <w:szCs w:val="24"/>
               </w:rPr>
-              <w:t>Hvis designet funker som det skal i alle nettleserne, godkjennes denne delen av produktet. Hvis dette kravet ikke oppfylles må mangelen(e) dokumenteres og legges ved produktet.</w:t>
+              <w:t xml:space="preserve">Hvis designet funker som det skal i alle nettleserne, godkjennes denne delen av produktet. Hvis dette kravet ikke oppfylles </w:t>
+            </w:r>
+            <w:r>
+              <w:rPr>
+                <w:sz w:val="24"/>
+                <w:szCs w:val="24"/>
+              </w:rPr>
+              <w:lastRenderedPageBreak/>
+              <w:t>må mangelen(e) dokumenteres og legges ved produktet.</w:t>
             </w:r>
           </w:p>
         </w:tc>
@@ -5428,6 +6122,7 @@
                 <w:sz w:val="24"/>
                 <w:szCs w:val="24"/>
               </w:rPr>
+              <w:lastRenderedPageBreak/>
               <w:t>Testr</w:t>
             </w:r>
             <w:r>
@@ -5455,15 +6150,7 @@
                 <w:sz w:val="24"/>
                 <w:szCs w:val="24"/>
               </w:rPr>
-              <w:t xml:space="preserve">Designet på siden er stilig og veldig brukervennlig. Det er lett å navigere seg og </w:t>
-            </w:r>
-            <w:r>
-              <w:rPr>
-                <w:sz w:val="24"/>
-                <w:szCs w:val="24"/>
-              </w:rPr>
-              <w:lastRenderedPageBreak/>
-              <w:t>man ser fort hvor man skal klikke.</w:t>
+              <w:t>Designet på siden er stilig og veldig brukervennlig. Det er lett å navigere seg og man ser fort hvor man skal klikke.</w:t>
             </w:r>
           </w:p>
         </w:tc>
@@ -5490,7 +6177,6 @@
                 <w:sz w:val="24"/>
                 <w:szCs w:val="24"/>
               </w:rPr>
-              <w:lastRenderedPageBreak/>
               <w:t>Problem:</w:t>
             </w:r>
           </w:p>
@@ -5754,6 +6440,16 @@
     <w:p>
       <w:pPr>
         <w:pStyle w:val="Heading2"/>
+        <w:ind w:left="360"/>
+        <w:rPr>
+          <w:rFonts w:asciiTheme="majorHAnsi" w:hAnsiTheme="majorHAnsi" w:cstheme="majorHAnsi"/>
+        </w:rPr>
+      </w:pPr>
+    </w:p>
+    <w:p/>
+    <w:p>
+      <w:pPr>
+        <w:pStyle w:val="Heading2"/>
         <w:numPr>
           <w:ilvl w:val="0"/>
           <w:numId w:val="21"/>
@@ -6166,7 +6862,11 @@
         <w:t xml:space="preserve"> </w:t>
       </w:r>
       <w:r>
-        <w:t xml:space="preserve">se hva som er klikkbart. Nettsiden er ikke responsiv og alt som kan zoomes er tekstene, brukernavn- og passordfeltene og logoen. Dette skal fikses. </w:t>
+        <w:t xml:space="preserve">se hva som er klikkbart. </w:t>
+      </w:r>
+      <w:r>
+        <w:lastRenderedPageBreak/>
+        <w:t xml:space="preserve">Nettsiden er ikke responsiv og alt som kan zoomes er tekstene, brukernavn- og passordfeltene og logoen. Dette skal fikses. </w:t>
       </w:r>
     </w:p>
     <w:p>
@@ -6244,11 +6944,7 @@
         <w:t xml:space="preserve"> </w:t>
       </w:r>
       <w:r>
-        <w:t xml:space="preserve">reservere rom, adressen, tel.nr. og emailen til skolen. Det </w:t>
-      </w:r>
-      <w:r>
-        <w:lastRenderedPageBreak/>
-        <w:t xml:space="preserve">bidrar til </w:t>
+        <w:t xml:space="preserve">reservere rom, adressen, tel.nr. og emailen til skolen. Det bidrar til </w:t>
       </w:r>
       <w:r>
         <w:rPr>
@@ -6570,82 +7266,294 @@
     </w:p>
     <w:p>
       <w:pPr>
-        <w:ind w:firstLine="708"/>
+        <w:pStyle w:val="Heading2"/>
+        <w:rPr>
+          <w:rFonts w:asciiTheme="majorHAnsi" w:hAnsiTheme="majorHAnsi" w:cstheme="majorHAnsi"/>
+          <w:b w:val="0"/>
+          <w:sz w:val="24"/>
+          <w:szCs w:val="24"/>
+        </w:rPr>
+      </w:pPr>
+    </w:p>
+    <w:p>
+      <w:r>
+        <w:rPr>
+          <w:sz w:val="24"/>
+          <w:szCs w:val="24"/>
+        </w:rPr>
+        <w:t xml:space="preserve">Jeg kan nevne her at for å aksessere løsningen må du gå til: </w:t>
+      </w:r>
+      <w:hyperlink r:id="rId21" w:history="1">
+        <w:r>
+          <w:rPr>
+            <w:rStyle w:val="Hyperlink"/>
+            <w:b/>
+            <w:sz w:val="24"/>
+            <w:szCs w:val="24"/>
+          </w:rPr>
+          <w:t>http://tordtroen.com/pj2100eksamen/html/</w:t>
+        </w:r>
+      </w:hyperlink>
+      <w:r>
+        <w:rPr>
+          <w:b/>
+          <w:sz w:val="24"/>
+          <w:szCs w:val="24"/>
+        </w:rPr>
+        <w:t>.</w:t>
+      </w:r>
+      <w:r>
+        <w:rPr>
+          <w:b/>
+          <w:sz w:val="24"/>
+          <w:szCs w:val="24"/>
+        </w:rPr>
+        <w:t xml:space="preserve"> </w:t>
+      </w:r>
+      <w:r>
+        <w:rPr>
+          <w:sz w:val="24"/>
+          <w:szCs w:val="24"/>
+        </w:rPr>
+        <w:t xml:space="preserve">Du vil her bli spurt om brukernavn og passord for å koble deg til Tord sin private server. </w:t>
+      </w:r>
+    </w:p>
+    <w:p>
+      <w:pPr>
+        <w:rPr>
+          <w:sz w:val="24"/>
+          <w:szCs w:val="24"/>
+        </w:rPr>
+      </w:pPr>
+    </w:p>
+    <w:p>
+      <w:pPr>
+        <w:rPr>
+          <w:sz w:val="24"/>
+          <w:szCs w:val="24"/>
+        </w:rPr>
+      </w:pPr>
+      <w:r>
+        <w:rPr>
+          <w:sz w:val="24"/>
+          <w:szCs w:val="24"/>
+        </w:rPr>
+        <w:t xml:space="preserve">Brukernavn: </w:t>
+      </w:r>
+      <w:r>
+        <w:rPr>
+          <w:b/>
+          <w:sz w:val="24"/>
+          <w:szCs w:val="24"/>
+        </w:rPr>
+        <w:t>admin</w:t>
+      </w:r>
+    </w:p>
+    <w:p>
+      <w:pPr>
+        <w:rPr>
+          <w:b/>
+          <w:sz w:val="24"/>
+          <w:szCs w:val="24"/>
+        </w:rPr>
+      </w:pPr>
+      <w:r>
+        <w:rPr>
+          <w:sz w:val="24"/>
+          <w:szCs w:val="24"/>
+        </w:rPr>
+        <w:t xml:space="preserve">Passord: </w:t>
+      </w:r>
+      <w:r>
+        <w:rPr>
+          <w:b/>
+          <w:sz w:val="24"/>
+          <w:szCs w:val="24"/>
+        </w:rPr>
+        <w:t>adminloginpassord</w:t>
+      </w:r>
+    </w:p>
+    <w:p>
+      <w:pPr>
+        <w:rPr>
+          <w:b/>
+          <w:sz w:val="24"/>
+          <w:szCs w:val="24"/>
+        </w:rPr>
+      </w:pPr>
+    </w:p>
+    <w:p>
+      <w:pPr>
+        <w:rPr>
+          <w:sz w:val="24"/>
+          <w:szCs w:val="24"/>
+        </w:rPr>
+      </w:pPr>
+      <w:r>
+        <w:rPr>
+          <w:sz w:val="24"/>
+          <w:szCs w:val="24"/>
+        </w:rPr>
+        <w:t>For mer detaljert brukerveiledning og instruksjoner, se vedlagt informasjon.</w:t>
+      </w:r>
+    </w:p>
+    <w:p>
+      <w:pPr>
+        <w:rPr>
+          <w:sz w:val="24"/>
+          <w:szCs w:val="24"/>
+        </w:rPr>
+      </w:pPr>
+    </w:p>
+    <w:p>
+      <w:pPr>
+        <w:rPr>
+          <w:b/>
+          <w:sz w:val="32"/>
+          <w:szCs w:val="32"/>
+        </w:rPr>
+      </w:pPr>
+      <w:r>
+        <w:rPr>
+          <w:b/>
+          <w:sz w:val="32"/>
+          <w:szCs w:val="32"/>
+        </w:rPr>
+        <w:t>Refleksjonsnotat</w:t>
+      </w:r>
+    </w:p>
+    <w:p>
+      <w:pPr>
+        <w:rPr>
+          <w:b/>
+          <w:sz w:val="32"/>
+          <w:szCs w:val="32"/>
+        </w:rPr>
+      </w:pPr>
+    </w:p>
+    <w:p>
+      <w:pPr>
+        <w:rPr>
+          <w:sz w:val="24"/>
+          <w:szCs w:val="24"/>
+        </w:rPr>
+      </w:pPr>
+      <w:r>
+        <w:rPr>
+          <w:sz w:val="24"/>
+          <w:szCs w:val="24"/>
+        </w:rPr>
+        <w:t>Først og fremst vil vi i gruppen si at vi har hatt det veldig gøy under arbeidet med dette prosjektet. Det har også vært svært lærerikt, ikke bare har vi repetert og forsterket kunnskapen vår om HTML/CSS fra forrige semester, men også lært mye nytt både med tanke på HTML/CSS og ikke minst PHP. Vi har også lært mye nyttig i forhold til prosjektstyring og hvordan og jobbe optimalt i grupper ved å benytte oss av hjelpemidler som MSF og GIT.</w:t>
+      </w:r>
+    </w:p>
+    <w:p>
+      <w:pPr>
+        <w:rPr>
+          <w:sz w:val="24"/>
+          <w:szCs w:val="24"/>
+        </w:rPr>
+      </w:pPr>
+    </w:p>
+    <w:p>
+      <w:pPr>
+        <w:rPr>
+          <w:sz w:val="24"/>
+          <w:szCs w:val="24"/>
+        </w:rPr>
+      </w:pPr>
+    </w:p>
+    <w:p>
+      <w:pPr>
+        <w:rPr>
+          <w:sz w:val="24"/>
+          <w:szCs w:val="24"/>
+        </w:rPr>
+      </w:pPr>
+      <w:r>
+        <w:rPr>
+          <w:sz w:val="24"/>
+          <w:szCs w:val="24"/>
+        </w:rPr>
+        <w:t xml:space="preserve">Når det gjelder samarbeidet på gruppen så kunne vi ikke bedt om en bedre gruppe. Det har vært total enighet og vi synes alle at det </w:t>
+      </w:r>
+      <w:r>
+        <w:rPr>
+          <w:sz w:val="24"/>
+          <w:szCs w:val="24"/>
+        </w:rPr>
+        <w:t>har vært en fryd å jobbe sammen</w:t>
+      </w:r>
+      <w:r>
+        <w:rPr>
+          <w:sz w:val="24"/>
+          <w:szCs w:val="24"/>
+        </w:rPr>
+        <w:t xml:space="preserve">. Totalt sett er vi alle </w:t>
+      </w:r>
+      <w:r>
+        <w:rPr>
+          <w:sz w:val="24"/>
+          <w:szCs w:val="24"/>
+        </w:rPr>
+        <w:lastRenderedPageBreak/>
+        <w:t>storfornøyd med både prosjektet</w:t>
+      </w:r>
+      <w:r>
+        <w:rPr>
+          <w:sz w:val="24"/>
+          <w:szCs w:val="24"/>
+        </w:rPr>
+        <w:t xml:space="preserve"> i sin helhet, gruppen og ikke minst løsningen vi kom fram til. Vi har alle gjort vårt ytterste for å få til en så bra løsning som mulig og vi er stolte over løsningen vi kom fram til</w:t>
+      </w:r>
+      <w:bookmarkStart w:id="1" w:name="_GoBack"/>
+      <w:bookmarkEnd w:id="1"/>
+      <w:r>
+        <w:rPr>
+          <w:sz w:val="24"/>
+          <w:szCs w:val="24"/>
+        </w:rPr>
+        <w:t>.</w:t>
+      </w:r>
+    </w:p>
+    <w:p/>
+    <w:p>
+      <w:pPr>
+        <w:pStyle w:val="Heading2"/>
+        <w:rPr>
+          <w:rFonts w:asciiTheme="majorHAnsi" w:hAnsiTheme="majorHAnsi" w:cstheme="majorHAnsi"/>
+          <w:b w:val="0"/>
+          <w:sz w:val="24"/>
+          <w:szCs w:val="24"/>
+        </w:rPr>
+      </w:pPr>
+    </w:p>
+    <w:p>
+      <w:pPr>
+        <w:pStyle w:val="Heading2"/>
+        <w:rPr>
+          <w:rFonts w:asciiTheme="majorHAnsi" w:hAnsiTheme="majorHAnsi" w:cstheme="majorHAnsi"/>
+        </w:rPr>
+      </w:pPr>
+      <w:r>
+        <w:rPr>
+          <w:rFonts w:asciiTheme="majorHAnsi" w:hAnsiTheme="majorHAnsi" w:cstheme="majorHAnsi"/>
+        </w:rPr>
+        <w:t>Referanser</w:t>
+      </w:r>
+      <w:r>
+        <w:rPr>
+          <w:rFonts w:asciiTheme="majorHAnsi" w:hAnsiTheme="majorHAnsi" w:cstheme="majorHAnsi"/>
+        </w:rPr>
+        <w:t>/litteraturliste</w:t>
+      </w:r>
+    </w:p>
+    <w:p>
+      <w:pPr>
         <w:rPr>
           <w:rFonts w:asciiTheme="minorHAnsi" w:hAnsiTheme="minorHAnsi" w:cstheme="minorHAnsi"/>
           <w:noProof/>
           <w:sz w:val="24"/>
           <w:szCs w:val="22"/>
-        </w:rPr>
-      </w:pPr>
-      <w:r>
-        <w:rPr>
-          <w:rFonts w:asciiTheme="minorHAnsi" w:hAnsiTheme="minorHAnsi" w:cstheme="minorHAnsi"/>
-          <w:noProof/>
-          <w:sz w:val="24"/>
-          <w:szCs w:val="22"/>
-        </w:rPr>
-        <w:t>&lt;sjekk liste/mal artefakter MSF&gt;</w:t>
-      </w:r>
-    </w:p>
-    <w:p>
-      <w:pPr>
-        <w:pStyle w:val="Heading2"/>
-        <w:rPr>
-          <w:rFonts w:asciiTheme="majorHAnsi" w:hAnsiTheme="majorHAnsi" w:cstheme="majorHAnsi"/>
-        </w:rPr>
-      </w:pPr>
-    </w:p>
-    <w:p>
-      <w:pPr>
-        <w:pStyle w:val="Heading2"/>
-        <w:rPr>
-          <w:rFonts w:asciiTheme="majorHAnsi" w:hAnsiTheme="majorHAnsi" w:cstheme="majorHAnsi"/>
-        </w:rPr>
-      </w:pPr>
-    </w:p>
-    <w:p>
-      <w:pPr>
-        <w:pStyle w:val="Heading2"/>
-        <w:rPr>
-          <w:rFonts w:asciiTheme="majorHAnsi" w:hAnsiTheme="majorHAnsi" w:cstheme="majorHAnsi"/>
-          <w:lang w:val="en-US"/>
-        </w:rPr>
-      </w:pPr>
-      <w:proofErr w:type="spellStart"/>
-      <w:r>
-        <w:rPr>
-          <w:rFonts w:asciiTheme="majorHAnsi" w:hAnsiTheme="majorHAnsi" w:cstheme="majorHAnsi"/>
-          <w:lang w:val="en-US"/>
-        </w:rPr>
-        <w:t>Referanser</w:t>
-      </w:r>
-      <w:proofErr w:type="spellEnd"/>
-      <w:r>
-        <w:rPr>
-          <w:rFonts w:asciiTheme="majorHAnsi" w:hAnsiTheme="majorHAnsi" w:cstheme="majorHAnsi"/>
-          <w:lang w:val="en-US"/>
-        </w:rPr>
-        <w:t>/</w:t>
-      </w:r>
-      <w:proofErr w:type="spellStart"/>
-      <w:r>
-        <w:rPr>
-          <w:rFonts w:asciiTheme="majorHAnsi" w:hAnsiTheme="majorHAnsi" w:cstheme="majorHAnsi"/>
-          <w:lang w:val="en-US"/>
-        </w:rPr>
-        <w:t>litteraturliste</w:t>
-      </w:r>
-      <w:proofErr w:type="spellEnd"/>
-    </w:p>
-    <w:p>
-      <w:pPr>
-        <w:rPr>
-          <w:rFonts w:asciiTheme="minorHAnsi" w:hAnsiTheme="minorHAnsi" w:cstheme="minorHAnsi"/>
-          <w:noProof/>
-          <w:sz w:val="24"/>
-          <w:szCs w:val="22"/>
-          <w:lang w:val="en-US"/>
         </w:rPr>
       </w:pPr>
     </w:p>
@@ -6839,85 +7747,30 @@
           <w:b w:val="0"/>
           <w:sz w:val="24"/>
         </w:rPr>
-        <w:t>Brukerundersøkelse</w:t>
+        <w:t>Utskrift Git</w:t>
       </w:r>
     </w:p>
     <w:p>
       <w:pPr>
         <w:pStyle w:val="Heading5"/>
-        <w:numPr>
-          <w:ilvl w:val="0"/>
-          <w:numId w:val="20"/>
-        </w:numPr>
+        <w:ind w:left="360"/>
         <w:rPr>
           <w:rFonts w:asciiTheme="minorHAnsi" w:hAnsiTheme="minorHAnsi" w:cstheme="majorHAnsi"/>
           <w:b w:val="0"/>
           <w:sz w:val="24"/>
         </w:rPr>
       </w:pPr>
-      <w:r>
-        <w:rPr>
-          <w:rFonts w:asciiTheme="minorHAnsi" w:hAnsiTheme="minorHAnsi" w:cstheme="majorHAnsi"/>
-          <w:b w:val="0"/>
-          <w:sz w:val="24"/>
-        </w:rPr>
-        <w:t>Utskrift Git</w:t>
-      </w:r>
     </w:p>
     <w:p>
       <w:pPr>
         <w:pStyle w:val="Heading5"/>
-        <w:numPr>
-          <w:ilvl w:val="0"/>
-          <w:numId w:val="20"/>
-        </w:numPr>
-        <w:rPr>
-          <w:rFonts w:asciiTheme="minorHAnsi" w:hAnsiTheme="minorHAnsi" w:cstheme="majorHAnsi"/>
-          <w:b w:val="0"/>
-          <w:sz w:val="24"/>
-        </w:rPr>
-      </w:pPr>
-      <w:r>
-        <w:rPr>
-          <w:rFonts w:asciiTheme="minorHAnsi" w:hAnsiTheme="minorHAnsi" w:cstheme="majorHAnsi"/>
-          <w:b w:val="0"/>
-          <w:sz w:val="24"/>
-        </w:rPr>
-        <w:t>Grupperefleksjonsnotat</w:t>
-      </w:r>
-    </w:p>
-    <w:p>
-      <w:pPr>
-        <w:pStyle w:val="Heading5"/>
-        <w:numPr>
-          <w:ilvl w:val="0"/>
-          <w:numId w:val="20"/>
-        </w:numPr>
-        <w:rPr>
-          <w:rFonts w:asciiTheme="minorHAnsi" w:hAnsiTheme="minorHAnsi" w:cstheme="majorHAnsi"/>
-          <w:b w:val="0"/>
-          <w:sz w:val="24"/>
-        </w:rPr>
-      </w:pPr>
-      <w:r>
-        <w:rPr>
-          <w:rFonts w:asciiTheme="minorHAnsi" w:hAnsiTheme="minorHAnsi" w:cstheme="majorHAnsi"/>
-          <w:b w:val="0"/>
-          <w:sz w:val="24"/>
-        </w:rPr>
-        <w:t>m.m.</w:t>
-      </w:r>
-    </w:p>
-    <w:p>
-      <w:pPr>
-        <w:pStyle w:val="Heading5"/>
         <w:rPr>
           <w:rFonts w:asciiTheme="majorHAnsi" w:hAnsiTheme="majorHAnsi" w:cstheme="majorHAnsi"/>
         </w:rPr>
       </w:pPr>
     </w:p>
     <w:sectPr>
-      <w:footerReference w:type="default" r:id="rId17"/>
+      <w:footerReference w:type="default" r:id="rId22"/>
       <w:pgSz w:w="11907" w:h="16840" w:code="9"/>
       <w:pgMar w:top="1134" w:right="1134" w:bottom="1276" w:left="1701" w:header="709" w:footer="709" w:gutter="0"/>
       <w:cols w:space="709"/>
@@ -6959,7 +7812,13 @@
       <w:rPr>
         <w:rFonts w:asciiTheme="majorHAnsi" w:hAnsiTheme="majorHAnsi" w:cs="Arial"/>
       </w:rPr>
-      <w:t>PJ2100 gruppe &lt;x&gt; 2015</w:t>
+      <w:t>PJ2100 gruppe &lt;22</w:t>
+    </w:r>
+    <w:r>
+      <w:rPr>
+        <w:rFonts w:asciiTheme="majorHAnsi" w:hAnsiTheme="majorHAnsi" w:cs="Arial"/>
+      </w:rPr>
+      <w:t>&gt; 2015</w:t>
     </w:r>
     <w:r>
       <w:rPr>
@@ -6996,7 +7855,7 @@
         <w:rFonts w:asciiTheme="majorHAnsi" w:hAnsiTheme="majorHAnsi" w:cs="Arial"/>
         <w:noProof/>
       </w:rPr>
-      <w:t>11</w:t>
+      <w:t>14</w:t>
     </w:r>
     <w:r>
       <w:rPr>

</xml_diff>